<commit_message>
minor fixes, reset fuji contracts
</commit_message>
<xml_diff>
--- a/docs/sportethadds.docx
+++ b/docs/sportethadds.docx
@@ -4,6 +4,157 @@
   <w:body>
     <w:p/>
     <w:p>
+      <w:pPr>
+        <w:rPr>
+          <w:rFonts w:eastAsia="Times New Roman"/>
+          <w:color w:val="222222"/>
+        </w:rPr>
+      </w:pPr>
+      <w:r>
+        <w:t>Incentive compatibility is vital to low-cost enforcement of contracts, and historically this mechanism centered on reputation, not contract law administered by the state.</w:t>
+      </w:r>
+      <w:r>
+        <w:rPr>
+          <w:rStyle w:val="FootnoteReference"/>
+        </w:rPr>
+        <w:footnoteReference w:id="1"/>
+      </w:r>
+      <w:r>
+        <w:t xml:space="preserve"> The blockchain's transparency, immutability, and pseudonymity make reputation much easier to monitor. When agents have incentives aligned with their counterparties, we minimize non-explicit costs like delay and spread that plague these markets. </w:t>
+      </w:r>
+      <w:r>
+        <w:rPr>
+          <w:rFonts w:eastAsia="Times New Roman"/>
+          <w:color w:val="222222"/>
+        </w:rPr>
+        <w:t xml:space="preserve">If the bettors or LPs want to cheat, they need to collude with the oracle; if the oracle does not cheat, neither bettors nor LPs can cheat. </w:t>
+      </w:r>
+      <w:r>
+        <w:t xml:space="preserve">The focus is to ensure </w:t>
+      </w:r>
+      <w:r>
+        <w:rPr>
+          <w:rFonts w:eastAsia="Times New Roman"/>
+          <w:color w:val="222222"/>
+        </w:rPr>
+        <w:t>honest and timely reporting of odds and results is always the oracle collective's value-maximizing act.</w:t>
+      </w:r>
+    </w:p>
+    <w:p>
+      <w:r>
+        <w:t xml:space="preserve">In </w:t>
+      </w:r>
+      <w:r>
+        <w:t xml:space="preserve">the prisoner’s dilemma game, the Nash equilibrium strategy is for both players to play the noncooperative strategy. In the movie </w:t>
+      </w:r>
+      <w:r>
+        <w:rPr>
+          <w:i/>
+          <w:iCs/>
+        </w:rPr>
+        <w:t>A Beautiful Mind</w:t>
+      </w:r>
+      <w:r>
+        <w:t xml:space="preserve"> this insight supposedly turned economics on its head because in large markets the standard result is that competitive market outcomes are socially optimal.</w:t>
+      </w:r>
+      <w:r>
+        <w:rPr>
+          <w:rStyle w:val="FootnoteReference"/>
+        </w:rPr>
+        <w:footnoteReference w:id="2"/>
+      </w:r>
+      <w:r>
+        <w:t xml:space="preserve"> In reality, the Nash equilibrium did not invalidate Adam Smith’s invisible hand, it </w:t>
+      </w:r>
+      <w:proofErr w:type="gramStart"/>
+      <w:r>
+        <w:t>just  highlighted</w:t>
+      </w:r>
+      <w:proofErr w:type="gramEnd"/>
+      <w:r>
+        <w:t xml:space="preserve"> the importance of repeated interactions for lowering transaction costs. In the </w:t>
+      </w:r>
+      <w:r>
+        <w:rPr>
+          <w:i/>
+          <w:iCs/>
+        </w:rPr>
+        <w:t>iterated</w:t>
+      </w:r>
+      <w:r>
+        <w:t xml:space="preserve"> prisoner's dilemma, the </w:t>
+      </w:r>
+      <w:r>
+        <w:t>equilibrium</w:t>
+      </w:r>
+      <w:r>
+        <w:t xml:space="preserve"> strategy is to cooperate</w:t>
+      </w:r>
+      <w:r>
+        <w:t xml:space="preserve"> and so </w:t>
+      </w:r>
+      <w:proofErr w:type="spellStart"/>
+      <w:r>
+        <w:t>acheives</w:t>
+      </w:r>
+      <w:proofErr w:type="spellEnd"/>
+      <w:r>
+        <w:t xml:space="preserve"> the </w:t>
+      </w:r>
+      <w:r>
+        <w:t>socially optimum strategy. A</w:t>
+      </w:r>
+      <w:r>
+        <w:t xml:space="preserve"> properly incented game </w:t>
+      </w:r>
+      <w:proofErr w:type="gramStart"/>
+      <w:r>
+        <w:t xml:space="preserve">ensures that </w:t>
+      </w:r>
+      <w:r>
+        <w:t>for all players at all times</w:t>
+      </w:r>
+      <w:proofErr w:type="gramEnd"/>
+      <w:r>
+        <w:t xml:space="preserve">, </w:t>
+      </w:r>
+      <w:r>
+        <w:t xml:space="preserve">cooperating has </w:t>
+      </w:r>
+      <w:r>
+        <w:t>a higher present value</w:t>
+      </w:r>
+      <w:r>
+        <w:t xml:space="preserve"> than </w:t>
+      </w:r>
+      <w:r>
+        <w:t xml:space="preserve">cheating. </w:t>
+      </w:r>
+      <w:r>
+        <w:t xml:space="preserve">This is </w:t>
+      </w:r>
+      <w:r>
+        <w:t xml:space="preserve">selfishly motivated </w:t>
+      </w:r>
+      <w:r>
+        <w:t>reciprocal altruism</w:t>
+      </w:r>
+      <w:r>
+        <w:t>—I</w:t>
+      </w:r>
+      <w:r>
+        <w:t xml:space="preserve"> play nice because I expect you to play nice</w:t>
+      </w:r>
+      <w:r>
+        <w:t>—enforced by the threat of punishment</w:t>
+      </w:r>
+      <w:r>
+        <w:t>.</w:t>
+      </w:r>
+    </w:p>
+    <w:p/>
+    <w:p/>
+    <w:p>
       <w:r>
         <w:t xml:space="preserve">Definitions are somewhat arbitrary, but the traditional </w:t>
       </w:r>
@@ -90,6 +241,7 @@
           <w:rFonts w:eastAsia="Times New Roman"/>
           <w:color w:val="222222"/>
         </w:rPr>
+        <w:lastRenderedPageBreak/>
         <w:t>While odds vary among sportsbooks, they all preclude arbitrage, so the check on odds is that the two odds presented are within the odds presented on popular sportsbooks. Nonetheless, adjusting odds to generate an edge is inefficient relative to falsely reporting an outcome.</w:t>
       </w:r>
     </w:p>
@@ -290,161 +442,161 @@
       </w:r>
       <w:proofErr w:type="gramEnd"/>
       <w:r>
-        <w:t xml:space="preserve"> posted odds deviate significantly from market odds, an event's new bets can be paused until the following odds update, preventing new bets on a contest until </w:t>
+        <w:t xml:space="preserve"> posted odds deviate significantly from market odds, an event's new bets can be paused until the following odds update, preventing new bets on a contest until updated odds are posted. Pausing bets requires a minimum amount of oracle tokens and can be pushed immediately; it does not expose the LPs to risk.</w:t>
+      </w:r>
+    </w:p>
+    <w:p>
+      <w:pPr>
+        <w:rPr>
+          <w:rFonts w:eastAsia="Times New Roman"/>
+          <w:color w:val="222222"/>
+        </w:rPr>
+      </w:pPr>
+      <w:r>
+        <w:rPr>
+          <w:rFonts w:eastAsia="Times New Roman"/>
+          <w:color w:val="222222"/>
+        </w:rPr>
+        <w:t xml:space="preserve">No off-chain backend database </w:t>
+      </w:r>
+      <w:proofErr w:type="gramStart"/>
+      <w:r>
+        <w:rPr>
+          <w:rFonts w:eastAsia="Times New Roman"/>
+          <w:color w:val="222222"/>
+        </w:rPr>
+        <w:t>needed</w:t>
+      </w:r>
+      <w:proofErr w:type="gramEnd"/>
+    </w:p>
+    <w:p>
+      <w:pPr>
+        <w:rPr>
+          <w:rFonts w:eastAsia="Times New Roman"/>
+          <w:color w:val="222222"/>
+        </w:rPr>
+      </w:pPr>
+      <w:r>
+        <w:rPr>
+          <w:rFonts w:eastAsia="Times New Roman"/>
+          <w:color w:val="222222"/>
+        </w:rPr>
+        <w:t>boxing</w:t>
+      </w:r>
+    </w:p>
+    <w:p>
+      <w:pPr>
+        <w:rPr>
+          <w:rFonts w:eastAsia="Times New Roman"/>
+          <w:color w:val="222222"/>
+        </w:rPr>
+      </w:pPr>
+      <w:r>
+        <w:rPr>
+          <w:rFonts w:eastAsia="Times New Roman"/>
+          <w:color w:val="222222"/>
+        </w:rPr>
+        <w:t>R</w:t>
+      </w:r>
+      <w:r>
+        <w:rPr>
+          <w:rFonts w:eastAsia="Times New Roman"/>
+          <w:color w:val="222222"/>
+        </w:rPr>
+        <w:t xml:space="preserve">eal success for protocols is the </w:t>
+      </w:r>
+      <w:r>
+        <w:rPr>
+          <w:rFonts w:eastAsia="Times New Roman"/>
+          <w:color w:val="222222"/>
+        </w:rPr>
+        <w:t>S</w:t>
+      </w:r>
+      <w:r>
+        <w:rPr>
+          <w:rFonts w:eastAsia="Times New Roman"/>
+          <w:color w:val="222222"/>
+        </w:rPr>
+        <w:t xml:space="preserve">atoshi </w:t>
+      </w:r>
+      <w:r>
+        <w:rPr>
+          <w:rFonts w:eastAsia="Times New Roman"/>
+          <w:color w:val="222222"/>
+        </w:rPr>
+        <w:t>method: it</w:t>
+      </w:r>
+      <w:r>
+        <w:rPr>
+          <w:rFonts w:eastAsia="Times New Roman"/>
+          <w:color w:val="222222"/>
+        </w:rPr>
+        <w:t xml:space="preserve"> </w:t>
+      </w:r>
+      <w:r>
+        <w:rPr>
+          <w:rFonts w:eastAsia="Times New Roman"/>
+          <w:color w:val="222222"/>
+        </w:rPr>
+        <w:t>works,</w:t>
+      </w:r>
+      <w:r>
+        <w:rPr>
+          <w:rFonts w:eastAsia="Times New Roman"/>
+          <w:color w:val="222222"/>
+        </w:rPr>
+        <w:t xml:space="preserve"> and the founders/team fade away to irrelevance</w:t>
+      </w:r>
+      <w:r>
+        <w:rPr>
+          <w:rFonts w:eastAsia="Times New Roman"/>
+          <w:color w:val="222222"/>
+        </w:rPr>
+        <w:t xml:space="preserve">. If Satoshi were a real person, many seeking to stop Bitcoin would have poured through his writings and found something he wrote to support the idea that Bitcoin is a tool of the WEF, Nazis, etc. I am not fading away, but explicitly </w:t>
+      </w:r>
+      <w:r>
+        <w:rPr>
+          <w:rFonts w:eastAsia="Times New Roman"/>
+          <w:color w:val="222222"/>
+        </w:rPr>
+        <w:t>abandoning myself</w:t>
+      </w:r>
+      <w:r>
+        <w:rPr>
+          <w:rFonts w:eastAsia="Times New Roman"/>
+          <w:color w:val="222222"/>
+        </w:rPr>
+        <w:t xml:space="preserve"> from the contract in every way outside of promoting it. I have no more power to </w:t>
+      </w:r>
+      <w:r>
+        <w:rPr>
+          <w:rFonts w:eastAsia="Times New Roman"/>
+          <w:color w:val="222222"/>
+        </w:rPr>
+        <w:t>control</w:t>
+      </w:r>
+      <w:r>
+        <w:rPr>
+          <w:rFonts w:eastAsia="Times New Roman"/>
+          <w:color w:val="222222"/>
+        </w:rPr>
+        <w:t xml:space="preserve"> the contract than anyone else and cannot shut it down. </w:t>
+      </w:r>
+    </w:p>
+    <w:p>
+      <w:r>
+        <w:rPr>
+          <w:rFonts w:eastAsia="Times New Roman"/>
+          <w:color w:val="222222"/>
+        </w:rPr>
+        <w:t xml:space="preserve">Augur is an example of a betting contract that was too general. </w:t>
+      </w:r>
+      <w:r>
+        <w:t xml:space="preserve">The protocol allowed users to bet on an almost unlimited set of events; thus, it was a 'prediction market' instead of a betting market. Applying vending machine logic to one of the world's oldest professions seemed straightforward, enabling delusions that pushed Augur's token value to over $1B. However, even with protocol fees at zero to promote growth, the indirect costs from high spreads and month-long payout delays made it useless. Augur is inactive now, but when it was not an obvious </w:t>
       </w:r>
       <w:r>
         <w:lastRenderedPageBreak/>
-        <w:t>updated odds are posted. Pausing bets requires a minimum amount of oracle tokens and can be pushed immediately; it does not expose the LPs to risk.</w:t>
-      </w:r>
-    </w:p>
-    <w:p>
-      <w:pPr>
-        <w:rPr>
-          <w:rFonts w:eastAsia="Times New Roman"/>
-          <w:color w:val="222222"/>
-        </w:rPr>
-      </w:pPr>
-      <w:r>
-        <w:rPr>
-          <w:rFonts w:eastAsia="Times New Roman"/>
-          <w:color w:val="222222"/>
-        </w:rPr>
-        <w:t xml:space="preserve">No off-chain backend database </w:t>
-      </w:r>
-      <w:proofErr w:type="gramStart"/>
-      <w:r>
-        <w:rPr>
-          <w:rFonts w:eastAsia="Times New Roman"/>
-          <w:color w:val="222222"/>
-        </w:rPr>
-        <w:t>needed</w:t>
-      </w:r>
-      <w:proofErr w:type="gramEnd"/>
-    </w:p>
-    <w:p>
-      <w:pPr>
-        <w:rPr>
-          <w:rFonts w:eastAsia="Times New Roman"/>
-          <w:color w:val="222222"/>
-        </w:rPr>
-      </w:pPr>
-      <w:r>
-        <w:rPr>
-          <w:rFonts w:eastAsia="Times New Roman"/>
-          <w:color w:val="222222"/>
-        </w:rPr>
-        <w:t>boxing</w:t>
-      </w:r>
-    </w:p>
-    <w:p>
-      <w:pPr>
-        <w:rPr>
-          <w:rFonts w:eastAsia="Times New Roman"/>
-          <w:color w:val="222222"/>
-        </w:rPr>
-      </w:pPr>
-      <w:r>
-        <w:rPr>
-          <w:rFonts w:eastAsia="Times New Roman"/>
-          <w:color w:val="222222"/>
-        </w:rPr>
-        <w:t>R</w:t>
-      </w:r>
-      <w:r>
-        <w:rPr>
-          <w:rFonts w:eastAsia="Times New Roman"/>
-          <w:color w:val="222222"/>
-        </w:rPr>
-        <w:t xml:space="preserve">eal success for protocols is the </w:t>
-      </w:r>
-      <w:r>
-        <w:rPr>
-          <w:rFonts w:eastAsia="Times New Roman"/>
-          <w:color w:val="222222"/>
-        </w:rPr>
-        <w:t>S</w:t>
-      </w:r>
-      <w:r>
-        <w:rPr>
-          <w:rFonts w:eastAsia="Times New Roman"/>
-          <w:color w:val="222222"/>
-        </w:rPr>
-        <w:t xml:space="preserve">atoshi </w:t>
-      </w:r>
-      <w:r>
-        <w:rPr>
-          <w:rFonts w:eastAsia="Times New Roman"/>
-          <w:color w:val="222222"/>
-        </w:rPr>
-        <w:t>method: it</w:t>
-      </w:r>
-      <w:r>
-        <w:rPr>
-          <w:rFonts w:eastAsia="Times New Roman"/>
-          <w:color w:val="222222"/>
-        </w:rPr>
-        <w:t xml:space="preserve"> </w:t>
-      </w:r>
-      <w:r>
-        <w:rPr>
-          <w:rFonts w:eastAsia="Times New Roman"/>
-          <w:color w:val="222222"/>
-        </w:rPr>
-        <w:t>works,</w:t>
-      </w:r>
-      <w:r>
-        <w:rPr>
-          <w:rFonts w:eastAsia="Times New Roman"/>
-          <w:color w:val="222222"/>
-        </w:rPr>
-        <w:t xml:space="preserve"> and the founders/team fade away to irrelevance</w:t>
-      </w:r>
-      <w:r>
-        <w:rPr>
-          <w:rFonts w:eastAsia="Times New Roman"/>
-          <w:color w:val="222222"/>
-        </w:rPr>
-        <w:t xml:space="preserve">. If Satoshi were a real person, many seeking to stop Bitcoin would have poured through his writings and found something he wrote to support the idea that Bitcoin is a tool of the WEF, Nazis, etc. I am not fading away, but explicitly </w:t>
-      </w:r>
-      <w:r>
-        <w:rPr>
-          <w:rFonts w:eastAsia="Times New Roman"/>
-          <w:color w:val="222222"/>
-        </w:rPr>
-        <w:t>abandoning myself</w:t>
-      </w:r>
-      <w:r>
-        <w:rPr>
-          <w:rFonts w:eastAsia="Times New Roman"/>
-          <w:color w:val="222222"/>
-        </w:rPr>
-        <w:t xml:space="preserve"> from the contract in every way outside of promoting it. I have no more power to </w:t>
-      </w:r>
-      <w:r>
-        <w:rPr>
-          <w:rFonts w:eastAsia="Times New Roman"/>
-          <w:color w:val="222222"/>
-        </w:rPr>
-        <w:t>control</w:t>
-      </w:r>
-      <w:r>
-        <w:rPr>
-          <w:rFonts w:eastAsia="Times New Roman"/>
-          <w:color w:val="222222"/>
-        </w:rPr>
-        <w:t xml:space="preserve"> the contract than anyone else and cannot shut it down. </w:t>
-      </w:r>
-    </w:p>
-    <w:p>
-      <w:r>
-        <w:rPr>
-          <w:rFonts w:eastAsia="Times New Roman"/>
-          <w:color w:val="222222"/>
-        </w:rPr>
-        <w:t xml:space="preserve">Augur is an example of a betting contract that was too general. </w:t>
-      </w:r>
-      <w:r>
-        <w:t xml:space="preserve">The protocol allowed users to bet on an almost unlimited set of events; thus, it was a 'prediction market' instead of a betting market. Applying vending machine logic to one of the world's oldest professions seemed straightforward, enabling delusions that pushed Augur's token value to over $1B. However, even with protocol fees at zero to promote growth, the indirect costs from high spreads and month-long payout delays made it useless. Augur is inactive now, but when it was not an obvious failure, the bets offered included many created by hackers promoting deliberately ambiguous wagers. A </w:t>
+        <w:t xml:space="preserve">failure, the bets offered included many created by hackers promoting deliberately ambiguous wagers. A </w:t>
       </w:r>
       <w:proofErr w:type="spellStart"/>
       <w:r>
@@ -497,7 +649,6 @@
         <w:rPr>
           <w:noProof/>
         </w:rPr>
-        <w:lastRenderedPageBreak/>
         <w:drawing>
           <wp:inline distT="0" distB="0" distL="0" distR="0" wp14:anchorId="39E0FD34" wp14:editId="075E81E5">
             <wp:extent cx="5608955" cy="2438400"/>
@@ -620,7 +771,7 @@
           <w:rFonts w:eastAsia="Times New Roman"/>
           <w:color w:val="222222"/>
         </w:rPr>
-        <w:footnoteReference w:id="1"/>
+        <w:footnoteReference w:id="3"/>
       </w:r>
       <w:r>
         <w:rPr>
@@ -719,6 +870,7 @@
     </w:p>
     <w:p>
       <w:r>
+        <w:lastRenderedPageBreak/>
         <w:t xml:space="preserve">The oracle-admin-equity token is designed for use, not creating a pump ‘n dump via convoluted staking mechanisms designed to artificially restrict selling. Vague governance rights and future revenue streams implies vague attack surfaces. Each submission requires a majority yes vote to push the proposed data—odds or results—to the betting contract. The equity token is just used for sending and voting on data submissions, not betting, which uses the native AVAX token. </w:t>
       </w:r>
     </w:p>
@@ -730,7 +882,7 @@
         <w:rPr>
           <w:rStyle w:val="FootnoteReference"/>
         </w:rPr>
-        <w:footnoteReference w:id="2"/>
+        <w:footnoteReference w:id="4"/>
       </w:r>
     </w:p>
     <w:p>
@@ -775,11 +927,7 @@
       </w:r>
       <w:proofErr w:type="spellEnd"/>
       <w:r>
-        <w:t xml:space="preserve"> of 4.7%. The LPs get about 2.5% of the total amount bet </w:t>
-      </w:r>
-      <w:r>
-        <w:lastRenderedPageBreak/>
-        <w:t xml:space="preserve">given the oracle payment, but this is risky, as even with fair odds there is a risk bettors could be net winners one week. </w:t>
+        <w:t xml:space="preserve"> of 4.7%. The LPs get about 2.5% of the total amount bet given the oracle payment, but this is risky, as even with fair odds there is a risk bettors could be net winners one week. </w:t>
       </w:r>
     </w:p>
     <w:p>
@@ -846,6 +994,7 @@
           <w:rFonts w:eastAsia="Times New Roman"/>
           <w:color w:val="222222"/>
         </w:rPr>
+        <w:lastRenderedPageBreak/>
         <w:t>Netting the player/team exposure for a contest allows a finite amount of capital to support an unlimited number of bets, a cost-saving that benefits all users.</w:t>
       </w:r>
     </w:p>
@@ -957,11 +1106,7 @@
         <w:t xml:space="preserve"> is a smart contract allowing straight-up sport bets on weekend events such as American football and UFC fights. </w:t>
       </w:r>
       <w:r>
-        <w:t xml:space="preserve">There are three types of contract users: bettors, liquidity providers </w:t>
-      </w:r>
-      <w:r>
-        <w:lastRenderedPageBreak/>
-        <w:t>(LPs), and oracle-admins.</w:t>
+        <w:t>There are three types of contract users: bettors, liquidity providers (LPs), and oracle-admins.</w:t>
       </w:r>
       <w:r>
         <w:t xml:space="preserve"> </w:t>
@@ -1008,6 +1153,7 @@
     <w:p/>
     <w:p>
       <w:r>
+        <w:lastRenderedPageBreak/>
         <w:t xml:space="preserve">In contrast to asset prices, sports betting odds are virtually </w:t>
       </w:r>
       <w:proofErr w:type="spellStart"/>
@@ -1090,7 +1236,6 @@
           <w:rFonts w:eastAsia="Times New Roman"/>
           <w:color w:val="222222"/>
         </w:rPr>
-        <w:lastRenderedPageBreak/>
         <w:t>Nonetheless, the Oracle-admin rewards program is aimed solely at LPs because the larger the overlap among the oracle and the LP the better.</w:t>
       </w:r>
     </w:p>
@@ -1400,48 +1545,43 @@
           <w:rFonts w:cs="Times New Roman"/>
           <w:noProof/>
         </w:rPr>
-        <w:t>cooperation emerges out of long-run self-interest</w:t>
+        <w:t>cooperation emerges out of long-run self-</w:t>
       </w:r>
       <w:r>
         <w:rPr>
           <w:rFonts w:cs="Times New Roman"/>
           <w:noProof/>
         </w:rPr>
-        <w:t xml:space="preserve">, as </w:t>
+        <w:lastRenderedPageBreak/>
+        <w:t>interest</w:t>
       </w:r>
       <w:r>
         <w:rPr>
           <w:rFonts w:cs="Times New Roman"/>
           <w:noProof/>
         </w:rPr>
-        <w:t>cooperating players</w:t>
+        <w:t xml:space="preserve">, as </w:t>
       </w:r>
       <w:r>
         <w:rPr>
           <w:rFonts w:cs="Times New Roman"/>
           <w:noProof/>
         </w:rPr>
-        <w:t xml:space="preserve"> out-compete </w:t>
+        <w:t>cooperating players</w:t>
       </w:r>
       <w:r>
         <w:rPr>
           <w:rFonts w:cs="Times New Roman"/>
           <w:noProof/>
         </w:rPr>
-        <w:t xml:space="preserve">because in real life, it's not any one game that counts, but rather, the meta-game, the game of all games. T key is to have many interactions, so any one period is small relative to entire game. </w:t>
-      </w:r>
-    </w:p>
-    <w:p>
-      <w:pPr>
+        <w:t xml:space="preserve"> out-compete </w:t>
+      </w:r>
+      <w:r>
         <w:rPr>
           <w:rFonts w:cs="Times New Roman"/>
           <w:noProof/>
         </w:rPr>
-      </w:pPr>
-    </w:p>
-    <w:p>
-      <w:r>
-        <w:t xml:space="preserve">Repeated interactions and easy monitoring of player actions are essential for generating good equilibria. The repetition generates an opportunity cost for the potential cheater, the oracle, in that its job requires little skill, just abide Google’s original code of conduct: ‘don’t be evil.’ The immutable, transparent, pseudonymous blockchain is great mechanism for monitoring player actions. </w:t>
+        <w:t xml:space="preserve">because in real life, it's not any one game that counts, but rather, the meta-game, the game of all games. T key is to have many interactions, so any one period is small relative to entire game. </w:t>
       </w:r>
     </w:p>
     <w:p>
@@ -1453,6 +1593,11 @@
       </w:pPr>
     </w:p>
     <w:p>
+      <w:r>
+        <w:t xml:space="preserve">Repeated interactions and easy monitoring of player actions are essential for generating good equilibria. The repetition generates an opportunity cost for the potential cheater, the oracle, in that its job requires little skill, just abide Google’s original code of conduct: ‘don’t be evil.’ The immutable, transparent, pseudonymous blockchain is great mechanism for monitoring player actions. </w:t>
+      </w:r>
+    </w:p>
+    <w:p>
       <w:pPr>
         <w:rPr>
           <w:rFonts w:cs="Times New Roman"/>
@@ -1463,6 +1608,14 @@
     <w:p>
       <w:pPr>
         <w:rPr>
+          <w:rFonts w:cs="Times New Roman"/>
+          <w:noProof/>
+        </w:rPr>
+      </w:pPr>
+    </w:p>
+    <w:p>
+      <w:pPr>
+        <w:rPr>
           <w:rFonts w:eastAsia="Times New Roman"/>
           <w:color w:val="222222"/>
         </w:rPr>
@@ -1471,32 +1624,122 @@
     <w:p>
       <w:bookmarkStart w:id="3" w:name="_Hlk137468645"/>
       <w:r>
-        <w:t xml:space="preserve">A sustainable contract creates a repeated game where honesty is always the dominant strategy. Simplicity is crucial in generating good game theory equilibria because the state space grows </w:t>
-      </w:r>
-      <w:r>
+        <w:t>A sustainable contract creates a repeated game where honesty is always the dominant strategy. Simplicity is crucial in generating good game theory equilibria because the state space grows exponentially in the number of players and actions they can take. An incentive compatible contract avoids the more costly solution of establishing institutions with ex-poste power to punish and confiscate.</w:t>
+      </w:r>
+    </w:p>
+    <w:bookmarkEnd w:id="3"/>
+    <w:p>
+      <w:r>
+        <w:t xml:space="preserve">Forcing people to use an equity token does increase the token’s profile for a classic pump ‘n dump, but mainly is just annoying for our target audience: casual sports bettors. </w:t>
+      </w:r>
+    </w:p>
+    <w:p>
+      <w:pPr>
+        <w:rPr>
+          <w:rFonts w:eastAsia="Times New Roman"/>
+          <w:color w:val="222222"/>
+        </w:rPr>
+      </w:pPr>
+      <w:r>
+        <w:rPr>
+          <w:rFonts w:eastAsia="Times New Roman"/>
+          <w:color w:val="222222"/>
+        </w:rPr>
+        <w:t xml:space="preserve">Oracle acts as unitary </w:t>
+      </w:r>
+      <w:proofErr w:type="gramStart"/>
+      <w:r>
+        <w:rPr>
+          <w:rFonts w:eastAsia="Times New Roman"/>
+          <w:color w:val="222222"/>
+        </w:rPr>
+        <w:t>consciousness</w:t>
+      </w:r>
+      <w:proofErr w:type="gramEnd"/>
+    </w:p>
+    <w:p>
+      <w:pPr>
+        <w:rPr>
+          <w:rFonts w:eastAsia="Times New Roman"/>
+          <w:color w:val="222222"/>
+        </w:rPr>
+      </w:pPr>
+      <w:r>
+        <w:t xml:space="preserve">Decentralization is not prim blockchain with anonymous nodes is immune to the standard heavy-handed actions of outsiders. </w:t>
+      </w:r>
+    </w:p>
+    <w:p>
+      <w:pPr>
+        <w:rPr>
+          <w:rFonts w:eastAsia="Times New Roman"/>
+          <w:color w:val="222222"/>
+        </w:rPr>
+      </w:pPr>
+      <w:r>
+        <w:rPr>
+          <w:rFonts w:eastAsia="Times New Roman"/>
+          <w:color w:val="222222"/>
+        </w:rPr>
+        <w:t xml:space="preserve">Initially, an initial oracle token holder was given 49% of the tokens, with the other 51% residing in a contract that distributes tokens to bookies as a reward. </w:t>
+      </w:r>
+    </w:p>
+    <w:p>
+      <w:r>
+        <w:t>If the LPs have 100 ETH, an adjustable concentration factor f prevents the LP’s from having an exposure greater than 100/f.</w:t>
+      </w:r>
+      <w:r>
+        <w:rPr>
+          <w:rStyle w:val="FootnoteReference"/>
+        </w:rPr>
+        <w:footnoteReference w:id="5"/>
+      </w:r>
+      <w:r>
+        <w:t xml:space="preserve"> Bettors take bets, </w:t>
+      </w:r>
+    </w:p>
+    <w:p/>
+    <w:p>
+      <w:r>
+        <w:t xml:space="preserve"> </w:t>
+      </w:r>
+      <w:r>
+        <w:rPr>
+          <w:rFonts w:eastAsia="Times New Roman"/>
+          <w:color w:val="222222"/>
+        </w:rPr>
+        <w:t xml:space="preserve">LPs have no control over the </w:t>
+      </w:r>
+      <w:proofErr w:type="gramStart"/>
+      <w:r>
+        <w:rPr>
+          <w:rFonts w:eastAsia="Times New Roman"/>
+          <w:color w:val="222222"/>
+        </w:rPr>
+        <w:t>particular positions</w:t>
+      </w:r>
+      <w:proofErr w:type="gramEnd"/>
+      <w:r>
+        <w:rPr>
+          <w:rFonts w:eastAsia="Times New Roman"/>
+          <w:color w:val="222222"/>
+        </w:rPr>
+        <w:t xml:space="preserve"> they accrue, and bets may be concentrated on a handful of games, exposing LPs to losses. They are paid for taking on this risk via the spread so that, on average, they should make 2.5% of money bet if the odds posted are statistically accurate. </w:t>
+      </w:r>
+    </w:p>
+    <w:p>
+      <w:pPr>
+        <w:rPr>
+          <w:rFonts w:eastAsia="Times New Roman"/>
+          <w:color w:val="222222"/>
+        </w:rPr>
+      </w:pPr>
+      <w:r>
+        <w:rPr>
+          <w:rFonts w:eastAsia="Times New Roman"/>
+          <w:color w:val="222222"/>
+        </w:rPr>
         <w:lastRenderedPageBreak/>
-        <w:t>exponentially in the number of players and actions they can take. An incentive compatible contract avoids the more costly solution of establishing institutions with ex-poste power to punish and confiscate.</w:t>
-      </w:r>
-    </w:p>
-    <w:bookmarkEnd w:id="3"/>
-    <w:p>
-      <w:r>
-        <w:t xml:space="preserve">Forcing people to use an equity token does increase the token’s profile for a classic pump ‘n dump, but mainly is just annoying for our target audience: casual sports bettors. </w:t>
-      </w:r>
-    </w:p>
-    <w:p>
-      <w:pPr>
-        <w:rPr>
-          <w:rFonts w:eastAsia="Times New Roman"/>
-          <w:color w:val="222222"/>
-        </w:rPr>
-      </w:pPr>
-      <w:r>
-        <w:rPr>
-          <w:rFonts w:eastAsia="Times New Roman"/>
-          <w:color w:val="222222"/>
-        </w:rPr>
-        <w:t xml:space="preserve">Oracle acts as unitary </w:t>
+        <w:t xml:space="preserve">Major event odds are relatively stable across </w:t>
       </w:r>
       <w:proofErr w:type="gramStart"/>
       <w:r>
@@ -1504,132 +1747,39 @@
           <w:rFonts w:eastAsia="Times New Roman"/>
           <w:color w:val="222222"/>
         </w:rPr>
-        <w:t>consciousness</w:t>
+        <w:t>time .</w:t>
       </w:r>
       <w:proofErr w:type="gramEnd"/>
-    </w:p>
-    <w:p>
-      <w:pPr>
-        <w:rPr>
-          <w:rFonts w:eastAsia="Times New Roman"/>
-          <w:color w:val="222222"/>
-        </w:rPr>
-      </w:pPr>
-      <w:r>
-        <w:t xml:space="preserve">Decentralization is not prim blockchain with anonymous nodes is immune to the standard heavy-handed actions of outsiders. </w:t>
-      </w:r>
-    </w:p>
-    <w:p>
-      <w:pPr>
-        <w:rPr>
-          <w:rFonts w:eastAsia="Times New Roman"/>
-          <w:color w:val="222222"/>
-        </w:rPr>
-      </w:pPr>
-      <w:r>
-        <w:rPr>
-          <w:rFonts w:eastAsia="Times New Roman"/>
-          <w:color w:val="222222"/>
-        </w:rPr>
-        <w:t xml:space="preserve">Initially, an initial oracle token holder was given 49% of the tokens, with the other 51% residing in a contract that distributes tokens to bookies as a reward. </w:t>
-      </w:r>
-    </w:p>
-    <w:p>
-      <w:r>
-        <w:t>If the LPs have 100 ETH, an adjustable concentration factor f prevents the LP’s from having an exposure greater than 100/f.</w:t>
+      <w:r>
+        <w:rPr>
+          <w:rFonts w:eastAsia="Times New Roman"/>
+          <w:color w:val="222222"/>
+        </w:rPr>
+        <w:t xml:space="preserve"> For example, the closing line in American football is statistically no worse than the opening line, as the benefit of new information is offset by oddsmakers </w:t>
+      </w:r>
+      <w:proofErr w:type="spellStart"/>
+      <w:r>
+        <w:rPr>
+          <w:rFonts w:eastAsia="Times New Roman"/>
+          <w:color w:val="222222"/>
+        </w:rPr>
+        <w:t>accomodating</w:t>
+      </w:r>
+      <w:proofErr w:type="spellEnd"/>
+      <w:r>
+        <w:rPr>
+          <w:rFonts w:eastAsia="Times New Roman"/>
+          <w:color w:val="222222"/>
+        </w:rPr>
+        <w:t xml:space="preserve"> whimsical retail flow.</w:t>
       </w:r>
       <w:r>
         <w:rPr>
           <w:rStyle w:val="FootnoteReference"/>
-        </w:rPr>
-        <w:footnoteReference w:id="3"/>
-      </w:r>
-      <w:r>
-        <w:t xml:space="preserve"> Bettors take bets, </w:t>
-      </w:r>
-    </w:p>
-    <w:p/>
-    <w:p>
-      <w:r>
-        <w:t xml:space="preserve"> </w:t>
-      </w:r>
-      <w:r>
-        <w:rPr>
-          <w:rFonts w:eastAsia="Times New Roman"/>
-          <w:color w:val="222222"/>
-        </w:rPr>
-        <w:t xml:space="preserve">LPs have no control over the </w:t>
-      </w:r>
-      <w:proofErr w:type="gramStart"/>
-      <w:r>
-        <w:rPr>
-          <w:rFonts w:eastAsia="Times New Roman"/>
-          <w:color w:val="222222"/>
-        </w:rPr>
-        <w:t>particular positions</w:t>
-      </w:r>
-      <w:proofErr w:type="gramEnd"/>
-      <w:r>
-        <w:rPr>
-          <w:rFonts w:eastAsia="Times New Roman"/>
-          <w:color w:val="222222"/>
-        </w:rPr>
-        <w:t xml:space="preserve"> they accrue, and bets may be concentrated on a handful of games, exposing LPs to losses. They are paid for taking on this risk via the spread so that, on average, they should make 2.5% of money bet if the odds posted are statistically accurate. </w:t>
-      </w:r>
-    </w:p>
-    <w:p>
-      <w:pPr>
-        <w:rPr>
-          <w:rFonts w:eastAsia="Times New Roman"/>
-          <w:color w:val="222222"/>
-        </w:rPr>
-      </w:pPr>
-      <w:r>
-        <w:rPr>
-          <w:rFonts w:eastAsia="Times New Roman"/>
-          <w:color w:val="222222"/>
-        </w:rPr>
-        <w:t xml:space="preserve">Major event odds are relatively stable across </w:t>
-      </w:r>
-      <w:proofErr w:type="gramStart"/>
-      <w:r>
-        <w:rPr>
-          <w:rFonts w:eastAsia="Times New Roman"/>
-          <w:color w:val="222222"/>
-        </w:rPr>
-        <w:t>time .</w:t>
-      </w:r>
-      <w:proofErr w:type="gramEnd"/>
-      <w:r>
-        <w:rPr>
-          <w:rFonts w:eastAsia="Times New Roman"/>
-          <w:color w:val="222222"/>
-        </w:rPr>
-        <w:t xml:space="preserve"> For example, the closing line in American football is statistically no worse than the opening line, as the benefit of new information is offset by oddsmakers </w:t>
-      </w:r>
-      <w:proofErr w:type="spellStart"/>
-      <w:r>
-        <w:rPr>
-          <w:rFonts w:eastAsia="Times New Roman"/>
-          <w:color w:val="222222"/>
-        </w:rPr>
-        <w:t>accomodating</w:t>
-      </w:r>
-      <w:proofErr w:type="spellEnd"/>
-      <w:r>
-        <w:rPr>
-          <w:rFonts w:eastAsia="Times New Roman"/>
-          <w:color w:val="222222"/>
-        </w:rPr>
-        <w:t xml:space="preserve"> whimsical retail flow.</w:t>
-      </w:r>
-      <w:r>
-        <w:rPr>
-          <w:rStyle w:val="FootnoteReference"/>
-          <w:rFonts w:eastAsia="Times New Roman"/>
-          <w:color w:val="222222"/>
-        </w:rPr>
-        <w:footnoteReference w:id="4"/>
+          <w:rFonts w:eastAsia="Times New Roman"/>
+          <w:color w:val="222222"/>
+        </w:rPr>
+        <w:footnoteReference w:id="6"/>
       </w:r>
       <w:r>
         <w:rPr>
@@ -1728,139 +1878,143 @@
       </w:r>
       <w:proofErr w:type="spellEnd"/>
       <w:r>
-        <w:t xml:space="preserve"> on each contest. For example, a classic even-money bet would have both contestants in a game with the same </w:t>
-      </w:r>
-      <w:r>
+        <w:t xml:space="preserve"> on each contest. For example, a classic even-money bet would have both contestants in a game with the same odds, such as </w:t>
+      </w:r>
+      <w:proofErr w:type="spellStart"/>
+      <w:r>
+        <w:t>moneyline</w:t>
+      </w:r>
+      <w:proofErr w:type="spellEnd"/>
+      <w:r>
+        <w:t xml:space="preserve"> odds of -110.</w:t>
+      </w:r>
+      <w:r>
+        <w:footnoteReference w:id="7"/>
+      </w:r>
+      <w:r>
+        <w:t xml:space="preserve"> The standard </w:t>
+      </w:r>
+      <w:proofErr w:type="spellStart"/>
+      <w:r>
+        <w:t>vig</w:t>
+      </w:r>
+      <w:proofErr w:type="spellEnd"/>
+      <w:r>
+        <w:t xml:space="preserve"> implies that the probability of both parties winning is around 105%. </w:t>
+      </w:r>
+    </w:p>
+    <w:p>
+      <w:r>
+        <w:t>aligning incentives and adjudication procedures generated</w:t>
+      </w:r>
+    </w:p>
+    <w:p>
+      <w:pPr>
+        <w:rPr>
+          <w:rFonts w:eastAsia="Times New Roman"/>
+          <w:color w:val="222222"/>
+        </w:rPr>
+      </w:pPr>
+      <w:r>
+        <w:rPr>
+          <w:rFonts w:eastAsia="Times New Roman"/>
+          <w:color w:val="222222"/>
+        </w:rPr>
+        <w:t>The main benefit of this contract is that it is easy to monitor and use. It is accessible like any contract on the blockchain, and one can use the ethsport.com website to place bets, or download (and customize) this front end via this GitHub repo.</w:t>
+      </w:r>
+    </w:p>
+    <w:p>
+      <w:pPr>
+        <w:rPr>
+          <w:rFonts w:eastAsia="Times New Roman"/>
+          <w:color w:val="222222"/>
+        </w:rPr>
+      </w:pPr>
+    </w:p>
+    <w:p>
+      <w:pPr>
+        <w:rPr>
+          <w:rFonts w:eastAsia="Times New Roman"/>
+          <w:color w:val="222222"/>
+        </w:rPr>
+      </w:pPr>
+    </w:p>
+    <w:p>
+      <w:pPr>
+        <w:rPr>
+          <w:rFonts w:eastAsia="Times New Roman"/>
+          <w:color w:val="222222"/>
+        </w:rPr>
+      </w:pPr>
+      <w:r>
+        <w:rPr>
+          <w:rFonts w:eastAsia="Times New Roman"/>
+          <w:color w:val="222222"/>
+        </w:rPr>
+        <w:t xml:space="preserve">While this contract’s administrators will be decentralized, that is a second order concern addressing a long-run sustainability. The decentralization epigram is a market, and it is good to remember that it is rarely true or even helpful for the parts to have the characteristics of the whole. A decentralized crypto market, like any market, will be dominated by non-decentralized agents maximizing their self-interest. </w:t>
+      </w:r>
+      <w:proofErr w:type="gramStart"/>
+      <w:r>
+        <w:rPr>
+          <w:rFonts w:eastAsia="Times New Roman"/>
+          <w:color w:val="222222"/>
+        </w:rPr>
+        <w:t>Billion dollar</w:t>
+      </w:r>
+      <w:proofErr w:type="gramEnd"/>
+      <w:r>
+        <w:rPr>
+          <w:rFonts w:eastAsia="Times New Roman"/>
+          <w:color w:val="222222"/>
+        </w:rPr>
+        <w:t xml:space="preserve"> coins are often based on delusional endgames, such as when SBF told his VCs that his vision would be that FTX would be where people do everything, such as buying bananas. Decentralization is a virtue, </w:t>
+      </w:r>
+      <w:proofErr w:type="gramStart"/>
+      <w:r>
+        <w:rPr>
+          <w:rFonts w:eastAsia="Times New Roman"/>
+          <w:color w:val="222222"/>
+        </w:rPr>
+        <w:t>but  on</w:t>
+      </w:r>
+      <w:proofErr w:type="gramEnd"/>
+      <w:r>
+        <w:rPr>
+          <w:rFonts w:eastAsia="Times New Roman"/>
+          <w:color w:val="222222"/>
+        </w:rPr>
+        <w:t xml:space="preserve"> size, scope, and decentralization, as if one can build a crypto-version of Amazon. This creates an inefficient contract because different transactions have different parameters, requiring different monitoring incentives.</w:t>
+      </w:r>
+    </w:p>
+    <w:p>
+      <w:pPr>
+        <w:rPr>
+          <w:rFonts w:eastAsia="Times New Roman"/>
+          <w:color w:val="222222"/>
+        </w:rPr>
+      </w:pPr>
+    </w:p>
+    <w:p>
+      <w:pPr>
+        <w:rPr>
+          <w:rFonts w:eastAsia="Times New Roman"/>
+          <w:color w:val="222222"/>
+        </w:rPr>
+      </w:pPr>
+      <w:r>
+        <w:rPr>
+          <w:rFonts w:eastAsia="Times New Roman"/>
+          <w:color w:val="222222"/>
+        </w:rPr>
+        <w:t xml:space="preserve">Bookies post similar odds because there is arbitrage if the probability of A and not-A is less than 100%Ceasars offered a payout implying A has a 35% chance of winning, but FanDuel one outlier </w:t>
+      </w:r>
+      <w:r>
+        <w:rPr>
+          <w:rFonts w:eastAsia="Times New Roman"/>
+          <w:color w:val="222222"/>
+        </w:rPr>
         <w:lastRenderedPageBreak/>
-        <w:t xml:space="preserve">odds, such as </w:t>
-      </w:r>
-      <w:proofErr w:type="spellStart"/>
-      <w:r>
-        <w:t>moneyline</w:t>
-      </w:r>
-      <w:proofErr w:type="spellEnd"/>
-      <w:r>
-        <w:t xml:space="preserve"> odds of -110.</w:t>
-      </w:r>
-      <w:r>
-        <w:footnoteReference w:id="5"/>
-      </w:r>
-      <w:r>
-        <w:t xml:space="preserve"> The standard </w:t>
-      </w:r>
-      <w:proofErr w:type="spellStart"/>
-      <w:r>
-        <w:t>vig</w:t>
-      </w:r>
-      <w:proofErr w:type="spellEnd"/>
-      <w:r>
-        <w:t xml:space="preserve"> implies that the probability of both parties winning is around 105%. </w:t>
-      </w:r>
-    </w:p>
-    <w:p>
-      <w:r>
-        <w:t>aligning incentives and adjudication procedures generated</w:t>
-      </w:r>
-    </w:p>
-    <w:p>
-      <w:pPr>
-        <w:rPr>
-          <w:rFonts w:eastAsia="Times New Roman"/>
-          <w:color w:val="222222"/>
-        </w:rPr>
-      </w:pPr>
-      <w:r>
-        <w:rPr>
-          <w:rFonts w:eastAsia="Times New Roman"/>
-          <w:color w:val="222222"/>
-        </w:rPr>
-        <w:t>The main benefit of this contract is that it is easy to monitor and use. It is accessible like any contract on the blockchain, and one can use the ethsport.com website to place bets, or download (and customize) this front end via this GitHub repo.</w:t>
-      </w:r>
-    </w:p>
-    <w:p>
-      <w:pPr>
-        <w:rPr>
-          <w:rFonts w:eastAsia="Times New Roman"/>
-          <w:color w:val="222222"/>
-        </w:rPr>
-      </w:pPr>
-    </w:p>
-    <w:p>
-      <w:pPr>
-        <w:rPr>
-          <w:rFonts w:eastAsia="Times New Roman"/>
-          <w:color w:val="222222"/>
-        </w:rPr>
-      </w:pPr>
-    </w:p>
-    <w:p>
-      <w:pPr>
-        <w:rPr>
-          <w:rFonts w:eastAsia="Times New Roman"/>
-          <w:color w:val="222222"/>
-        </w:rPr>
-      </w:pPr>
-      <w:r>
-        <w:rPr>
-          <w:rFonts w:eastAsia="Times New Roman"/>
-          <w:color w:val="222222"/>
-        </w:rPr>
-        <w:t xml:space="preserve">While this contract’s administrators will be decentralized, that is a second order concern addressing a long-run sustainability. The decentralization epigram is a market, and it is good to remember that it is rarely true or even helpful for the parts to have the characteristics of the whole. A decentralized crypto market, like any market, will be dominated by non-decentralized agents maximizing their self-interest. </w:t>
-      </w:r>
-      <w:proofErr w:type="gramStart"/>
-      <w:r>
-        <w:rPr>
-          <w:rFonts w:eastAsia="Times New Roman"/>
-          <w:color w:val="222222"/>
-        </w:rPr>
-        <w:t>Billion dollar</w:t>
-      </w:r>
-      <w:proofErr w:type="gramEnd"/>
-      <w:r>
-        <w:rPr>
-          <w:rFonts w:eastAsia="Times New Roman"/>
-          <w:color w:val="222222"/>
-        </w:rPr>
-        <w:t xml:space="preserve"> coins are often based on delusional endgames, such as when SBF told his VCs that his vision would be that FTX would be where people do everything, such as buying bananas. Decentralization is a virtue, </w:t>
-      </w:r>
-      <w:proofErr w:type="gramStart"/>
-      <w:r>
-        <w:rPr>
-          <w:rFonts w:eastAsia="Times New Roman"/>
-          <w:color w:val="222222"/>
-        </w:rPr>
-        <w:t>but  on</w:t>
-      </w:r>
-      <w:proofErr w:type="gramEnd"/>
-      <w:r>
-        <w:rPr>
-          <w:rFonts w:eastAsia="Times New Roman"/>
-          <w:color w:val="222222"/>
-        </w:rPr>
-        <w:t xml:space="preserve"> size, scope, and decentralization, as if one can build a crypto-version of Amazon. This creates an inefficient contract because different transactions have different parameters, requiring different monitoring incentives.</w:t>
-      </w:r>
-    </w:p>
-    <w:p>
-      <w:pPr>
-        <w:rPr>
-          <w:rFonts w:eastAsia="Times New Roman"/>
-          <w:color w:val="222222"/>
-        </w:rPr>
-      </w:pPr>
-    </w:p>
-    <w:p>
-      <w:pPr>
-        <w:rPr>
-          <w:rFonts w:eastAsia="Times New Roman"/>
-          <w:color w:val="222222"/>
-        </w:rPr>
-      </w:pPr>
-      <w:r>
-        <w:rPr>
-          <w:rFonts w:eastAsia="Times New Roman"/>
-          <w:color w:val="222222"/>
-        </w:rPr>
-        <w:t xml:space="preserve">Bookies post similar odds because there is arbitrage if the probability of A and not-A is less than 100%Ceasars offered a payout implying A has a 35% chance of winning, but FanDuel one outlier would attract all of the demand for one side, and the bookie would not have sufficient </w:t>
+        <w:t xml:space="preserve">would attract all of the demand for one side, and the bookie would not have sufficient </w:t>
       </w:r>
       <w:proofErr w:type="spellStart"/>
       <w:r>
@@ -1884,7 +2038,7 @@
           <w:rFonts w:eastAsia="Times New Roman"/>
           <w:color w:val="222222"/>
         </w:rPr>
-        <w:footnoteReference w:id="6"/>
+        <w:footnoteReference w:id="8"/>
       </w:r>
       <w:r>
         <w:rPr>
@@ -1944,7 +2098,6 @@
     </w:p>
     <w:p>
       <w:r>
-        <w:lastRenderedPageBreak/>
         <w:t xml:space="preserve">On avalanche due to cost, speed, and congestion. Uses EVM. </w:t>
       </w:r>
     </w:p>
@@ -2070,6 +2223,7 @@
     </w:p>
     <w:p>
       <w:r>
+        <w:lastRenderedPageBreak/>
         <w:t>Simplicity: games limited, win/lose, same time of day. Handful of contracts, not dozens of libraries.</w:t>
       </w:r>
     </w:p>
@@ -2143,125 +2297,1075 @@
     </w:p>
     <w:p>
       <w:r>
+        <w:t>Submission once a day</w:t>
+      </w:r>
+    </w:p>
+    <w:p>
+      <w:r>
+        <w:t>vote on a slate</w:t>
+      </w:r>
+    </w:p>
+    <w:p>
+      <w:r>
+        <w:t xml:space="preserve">always at least 6 hours to </w:t>
+      </w:r>
+      <w:proofErr w:type="gramStart"/>
+      <w:r>
+        <w:t>vote</w:t>
+      </w:r>
+      <w:proofErr w:type="gramEnd"/>
+      <w:r>
+        <w:t xml:space="preserve"> </w:t>
+      </w:r>
+    </w:p>
+    <w:p>
+      <w:r>
+        <w:t xml:space="preserve">Forcing the bettors buy the equity token (why bring in stablecoin?). </w:t>
+      </w:r>
+    </w:p>
+    <w:p>
+      <w:r>
+        <w:t xml:space="preserve">equity has a job, and gets </w:t>
+      </w:r>
+      <w:proofErr w:type="gramStart"/>
+      <w:r>
+        <w:t>paid</w:t>
+      </w:r>
+      <w:proofErr w:type="gramEnd"/>
+    </w:p>
+    <w:p>
+      <w:r>
+        <w:t xml:space="preserve">equity token necessary to get oracle </w:t>
+      </w:r>
+      <w:proofErr w:type="gramStart"/>
+      <w:r>
+        <w:t>revenue</w:t>
+      </w:r>
+      <w:proofErr w:type="gramEnd"/>
+    </w:p>
+    <w:p>
+      <w:r>
+        <w:t xml:space="preserve">job just send accurate data. Costs the same to send as inaccurate </w:t>
+      </w:r>
+      <w:proofErr w:type="gramStart"/>
+      <w:r>
+        <w:t>data</w:t>
+      </w:r>
+      <w:proofErr w:type="gramEnd"/>
+    </w:p>
+    <w:p>
+      <w:r>
+        <w:t xml:space="preserve">Equity tokens without jobs imply an </w:t>
+      </w:r>
+      <w:proofErr w:type="gramStart"/>
+      <w:r>
+        <w:t>inefficiency</w:t>
+      </w:r>
+      <w:proofErr w:type="gramEnd"/>
+    </w:p>
+    <w:p>
+      <w:r>
+        <w:t xml:space="preserve">Need real job. No one votes on boring stuff. If it is boring that means its unremunerative, meaning it is not a good bonding device. If equity doesn’t do </w:t>
+      </w:r>
+      <w:proofErr w:type="gramStart"/>
+      <w:r>
+        <w:t>something  explicit</w:t>
+      </w:r>
+      <w:proofErr w:type="gramEnd"/>
+      <w:r>
+        <w:t>, it will find something to do</w:t>
+      </w:r>
+    </w:p>
+    <w:p>
+      <w:r>
+        <w:t>Decentralization for LT risks; choke points, outsiders</w:t>
+      </w:r>
+    </w:p>
+    <w:p>
+      <w:r>
+        <w:t xml:space="preserve">Reputation: immutability, </w:t>
+      </w:r>
+      <w:proofErr w:type="gramStart"/>
+      <w:r>
+        <w:t>transparency</w:t>
+      </w:r>
+      <w:proofErr w:type="gramEnd"/>
+      <w:r>
+        <w:t xml:space="preserve"> and pseudonymity, permissionless access, cryptographic security</w:t>
+      </w:r>
+    </w:p>
+    <w:p>
+      <w:pPr>
+        <w:rPr>
+          <w:rFonts w:eastAsia="Times New Roman"/>
+          <w:color w:val="222222"/>
+        </w:rPr>
+      </w:pPr>
+    </w:p>
+    <w:p>
+      <w:pPr>
+        <w:rPr>
+          <w:rFonts w:eastAsia="Times New Roman"/>
+          <w:color w:val="222222"/>
+        </w:rPr>
+      </w:pPr>
+      <w:r>
+        <w:rPr>
+          <w:rFonts w:eastAsia="Times New Roman"/>
+          <w:color w:val="222222"/>
+        </w:rPr>
+        <w:t xml:space="preserve">, making the odds difficult to estimate. The initial submissions—odds, results—are restricted towards a single hour each day, and once supplied the oracle token collective votes on the </w:t>
+      </w:r>
+      <w:proofErr w:type="gramStart"/>
+      <w:r>
+        <w:rPr>
+          <w:rFonts w:eastAsia="Times New Roman"/>
+          <w:color w:val="222222"/>
+        </w:rPr>
+        <w:t>submission as a whole</w:t>
+      </w:r>
+      <w:proofErr w:type="gramEnd"/>
+      <w:r>
+        <w:rPr>
+          <w:rFonts w:eastAsia="Times New Roman"/>
+          <w:color w:val="222222"/>
+        </w:rPr>
+        <w:t xml:space="preserve">. After six hours anyone can process the data submission, and successful submissions are sent to the betting contract. While this limits the scope of the contract, it makes </w:t>
+      </w:r>
+      <w:r>
+        <w:rPr>
+          <w:rFonts w:eastAsia="Times New Roman"/>
+          <w:color w:val="222222"/>
+        </w:rPr>
         <w:lastRenderedPageBreak/>
-        <w:t>Submission once a day</w:t>
-      </w:r>
-    </w:p>
-    <w:p>
-      <w:r>
-        <w:t>vote on a slate</w:t>
-      </w:r>
-    </w:p>
-    <w:p>
-      <w:r>
-        <w:t xml:space="preserve">always at least 6 hours to </w:t>
+        <w:t>certain all data submissions are given a thorough vetting.</w:t>
+      </w:r>
+      <w:bookmarkEnd w:id="4"/>
+      <w:r>
+        <w:rPr>
+          <w:rFonts w:eastAsia="Times New Roman"/>
+          <w:color w:val="222222"/>
+        </w:rPr>
+        <w:t xml:space="preserve"> The standard periodicity—and focus on American football, boxing and </w:t>
+      </w:r>
+      <w:proofErr w:type="spellStart"/>
+      <w:r>
+        <w:rPr>
+          <w:rFonts w:eastAsia="Times New Roman"/>
+          <w:color w:val="222222"/>
+        </w:rPr>
+        <w:t>mma</w:t>
+      </w:r>
+      <w:proofErr w:type="spellEnd"/>
+      <w:r>
+        <w:rPr>
+          <w:rFonts w:eastAsia="Times New Roman"/>
+          <w:color w:val="222222"/>
+        </w:rPr>
+        <w:t>—</w:t>
       </w:r>
       <w:proofErr w:type="gramStart"/>
       <w:r>
-        <w:t>vote</w:t>
+        <w:rPr>
+          <w:rFonts w:eastAsia="Times New Roman"/>
+          <w:color w:val="222222"/>
+        </w:rPr>
+        <w:t>makes  it</w:t>
       </w:r>
       <w:proofErr w:type="gramEnd"/>
       <w:r>
+        <w:rPr>
+          <w:rFonts w:eastAsia="Times New Roman"/>
+          <w:color w:val="222222"/>
+        </w:rPr>
+        <w:t xml:space="preserve"> easier to monitor and discipline the oracle, as new information cannot sneak into the contract unexpectedly.</w:t>
+      </w:r>
+    </w:p>
+    <w:p/>
+    <w:p>
+      <w:r>
+        <w:t>price mechanism—no wisdom of crowds</w:t>
+      </w:r>
+    </w:p>
+    <w:p>
+      <w:r>
+        <w:t>No Wisdom of crowds</w:t>
+      </w:r>
+    </w:p>
+    <w:p>
+      <w:r>
+        <w:t xml:space="preserve">Not a CLOB, </w:t>
+      </w:r>
+      <w:proofErr w:type="gramStart"/>
+      <w:r>
+        <w:t>Not</w:t>
+      </w:r>
+      <w:proofErr w:type="gramEnd"/>
+      <w:r>
+        <w:t xml:space="preserve"> an AMM</w:t>
+      </w:r>
+    </w:p>
+    <w:p>
+      <w:r>
+        <w:t>not asking for {</w:t>
+      </w:r>
+      <w:proofErr w:type="spellStart"/>
+      <w:proofErr w:type="gramStart"/>
+      <w:r>
+        <w:t>price,quantity</w:t>
+      </w:r>
+      <w:proofErr w:type="spellEnd"/>
+      <w:proofErr w:type="gramEnd"/>
+      <w:r>
+        <w:t>}</w:t>
+      </w:r>
+    </w:p>
+    <w:p>
+      <w:r>
+        <w:t xml:space="preserve">No price discovery, a </w:t>
+      </w:r>
+      <w:proofErr w:type="gramStart"/>
+      <w:r>
+        <w:t>true derivative market Sport odds</w:t>
+      </w:r>
+      <w:proofErr w:type="gramEnd"/>
+      <w:r>
+        <w:t xml:space="preserve">: stable, easy to get, </w:t>
+      </w:r>
+      <w:proofErr w:type="spellStart"/>
+      <w:r>
+        <w:t>vig</w:t>
+      </w:r>
+      <w:proofErr w:type="spellEnd"/>
+      <w:r>
+        <w:t xml:space="preserve">, arbitrage rare due to </w:t>
+      </w:r>
+      <w:proofErr w:type="spellStart"/>
+      <w:r>
+        <w:t>vig</w:t>
+      </w:r>
+      <w:proofErr w:type="spellEnd"/>
+      <w:r>
+        <w:t xml:space="preserve">. 95% of time opening odds stay. Deep market. </w:t>
+      </w:r>
+    </w:p>
+    <w:p>
+      <w:r>
+        <w:t xml:space="preserve">Don’t ask a price if not interested in </w:t>
+      </w:r>
+      <w:proofErr w:type="gramStart"/>
+      <w:r>
+        <w:t>buying</w:t>
+      </w:r>
+      <w:proofErr w:type="gramEnd"/>
+    </w:p>
+    <w:p>
+      <w:proofErr w:type="spellStart"/>
+      <w:r>
+        <w:t>Vig</w:t>
+      </w:r>
+      <w:proofErr w:type="spellEnd"/>
+      <w:r>
+        <w:t xml:space="preserve"> 5% for a long time</w:t>
+      </w:r>
+    </w:p>
+    <w:p>
+      <w:r>
+        <w:t>incentivize Oracle token holders. Bettors and LPs cannot do anything destructive if they tried. For bettors, the more the better. For LPs, there will be an optimal amount of capital.</w:t>
+      </w:r>
+    </w:p>
+    <w:p>
+      <w:pPr>
+        <w:rPr>
+          <w:rFonts w:eastAsia="Times New Roman"/>
+          <w:color w:val="222222"/>
+        </w:rPr>
+      </w:pPr>
+    </w:p>
+    <w:p>
+      <w:pPr>
+        <w:rPr>
+          <w:rFonts w:eastAsia="Times New Roman"/>
+          <w:color w:val="222222"/>
+        </w:rPr>
+      </w:pPr>
+      <w:r>
+        <w:rPr>
+          <w:rFonts w:eastAsia="Times New Roman"/>
+          <w:color w:val="222222"/>
+        </w:rPr>
+        <w:t>One key</w:t>
+      </w:r>
+      <w:r>
+        <w:rPr>
+          <w:rFonts w:eastAsia="Times New Roman"/>
+          <w:color w:val="222222"/>
+        </w:rPr>
+        <w:t xml:space="preserve"> is </w:t>
+      </w:r>
+      <w:r>
+        <w:rPr>
+          <w:rFonts w:eastAsia="Times New Roman"/>
+          <w:i/>
+          <w:color w:val="222222"/>
+        </w:rPr>
+        <w:t>not</w:t>
+      </w:r>
+      <w:r>
+        <w:rPr>
+          <w:rFonts w:eastAsia="Times New Roman"/>
+          <w:color w:val="222222"/>
+        </w:rPr>
+        <w:t xml:space="preserve"> to emulate a modern stock market. With the arrival of the internet, the standard is now the </w:t>
+      </w:r>
+      <w:r>
+        <w:rPr>
+          <w:rFonts w:eastAsia="Times New Roman"/>
+          <w:i/>
+          <w:color w:val="222222"/>
+        </w:rPr>
+        <w:t>centralized limit order book</w:t>
+      </w:r>
+      <w:r>
+        <w:rPr>
+          <w:rFonts w:eastAsia="Times New Roman"/>
+          <w:color w:val="222222"/>
+        </w:rPr>
+        <w:t>, where users post and cancel limit orders, or take open resting limit orders. Stock markets are run on centralized databases and allow high-speed access at under 10 milliseconds. This type of market will never work on the</w:t>
+      </w:r>
+      <w:r>
+        <w:rPr>
+          <w:rFonts w:eastAsia="Times New Roman"/>
+          <w:color w:val="222222"/>
+        </w:rPr>
+        <w:t xml:space="preserve"> blockchain</w:t>
+      </w:r>
+      <w:r>
+        <w:rPr>
+          <w:rFonts w:eastAsia="Times New Roman"/>
+          <w:color w:val="222222"/>
+        </w:rPr>
+        <w:t xml:space="preserve"> due to the thousand-fold latency differential. </w:t>
+      </w:r>
+    </w:p>
+    <w:p>
+      <w:pPr>
+        <w:rPr>
+          <w:rFonts w:eastAsia="Times New Roman"/>
+          <w:color w:val="222222"/>
+        </w:rPr>
+      </w:pPr>
+      <w:r>
+        <w:rPr>
+          <w:rFonts w:eastAsia="Times New Roman"/>
+          <w:color w:val="222222"/>
+        </w:rPr>
+        <w:t>D</w:t>
+      </w:r>
+      <w:r>
+        <w:rPr>
+          <w:rFonts w:eastAsia="Times New Roman"/>
+          <w:color w:val="222222"/>
+        </w:rPr>
+        <w:t xml:space="preserve">ecentralized </w:t>
+      </w:r>
+      <w:r>
+        <w:rPr>
+          <w:rFonts w:eastAsia="Times New Roman"/>
+          <w:color w:val="222222"/>
+        </w:rPr>
+        <w:t xml:space="preserve">Ethereum </w:t>
+      </w:r>
+      <w:r>
+        <w:rPr>
+          <w:rFonts w:eastAsia="Times New Roman"/>
+          <w:color w:val="222222"/>
+        </w:rPr>
+        <w:t xml:space="preserve">exchanges such as 0x and </w:t>
+      </w:r>
+      <w:proofErr w:type="spellStart"/>
+      <w:r>
+        <w:rPr>
+          <w:rFonts w:eastAsia="Times New Roman"/>
+          <w:color w:val="222222"/>
+        </w:rPr>
+        <w:t>Etherdelta</w:t>
+      </w:r>
+      <w:proofErr w:type="spellEnd"/>
+      <w:r>
+        <w:rPr>
+          <w:rFonts w:eastAsia="Times New Roman"/>
+          <w:color w:val="222222"/>
+        </w:rPr>
         <w:t xml:space="preserve"> </w:t>
       </w:r>
-    </w:p>
-    <w:p>
-      <w:r>
-        <w:t xml:space="preserve">Forcing the bettors buy the equity token (why bring in stablecoin?). </w:t>
-      </w:r>
-    </w:p>
-    <w:p>
-      <w:r>
-        <w:t xml:space="preserve">equity has a job, and gets </w:t>
+      <w:r>
+        <w:rPr>
+          <w:rFonts w:eastAsia="Times New Roman"/>
+          <w:color w:val="222222"/>
+        </w:rPr>
+        <w:t xml:space="preserve">allow traders to post and take orders with specific prices, so that when arrayed in a list look a lot like a central limit order book. However, the </w:t>
+      </w:r>
+      <w:r>
+        <w:rPr>
+          <w:rFonts w:eastAsia="Times New Roman"/>
+          <w:color w:val="222222"/>
+        </w:rPr>
+        <w:t xml:space="preserve">Ethereum block time is around 10 seconds, and interactions are </w:t>
+      </w:r>
+      <w:r>
+        <w:rPr>
+          <w:rFonts w:eastAsia="Times New Roman"/>
+          <w:color w:val="222222"/>
+        </w:rPr>
+        <w:t xml:space="preserve">multiples slower as a practical matter. High latency increases the comparative advantage to those who invest in specialized hardware and software to interact with the contract. </w:t>
+      </w:r>
+    </w:p>
+    <w:p>
+      <w:pPr>
+        <w:rPr>
+          <w:rFonts w:eastAsia="Times New Roman" w:cs="Times New Roman"/>
+          <w:color w:val="222222"/>
+        </w:rPr>
+      </w:pPr>
+    </w:p>
+    <w:p>
+      <w:pPr>
+        <w:rPr>
+          <w:rFonts w:eastAsia="Times New Roman"/>
+          <w:color w:val="222222"/>
+        </w:rPr>
+      </w:pPr>
+      <w:proofErr w:type="spellStart"/>
+      <w:r>
+        <w:rPr>
+          <w:rFonts w:eastAsia="Times New Roman"/>
+          <w:color w:val="222222"/>
+        </w:rPr>
+        <w:t>SmartSwap</w:t>
+      </w:r>
+      <w:proofErr w:type="spellEnd"/>
+      <w:r>
+        <w:rPr>
+          <w:rFonts w:eastAsia="Times New Roman"/>
+          <w:color w:val="222222"/>
+        </w:rPr>
+        <w:t xml:space="preserve"> eliminates the limit order book to stay on the blockchain and avoid latency costs. This solution is inspired by the popularity of value-weighted-average-price (VWAP) transactions among long-term institutional equity investors. VWAP orders generate fill prices over some future time window, often the next day's average price. The day lag does not inconvenience long-term investors in executing their trade. It is efficient, fair, and easy to monitor. Using future spot prices supplied by an oracle generates similar results, and this allows </w:t>
+      </w:r>
+      <w:proofErr w:type="spellStart"/>
+      <w:r>
+        <w:rPr>
+          <w:rFonts w:eastAsia="Times New Roman"/>
+          <w:color w:val="222222"/>
+        </w:rPr>
+        <w:t>SmartSwap</w:t>
+      </w:r>
+      <w:proofErr w:type="spellEnd"/>
+      <w:r>
+        <w:rPr>
+          <w:rFonts w:eastAsia="Times New Roman"/>
+          <w:color w:val="222222"/>
+        </w:rPr>
+        <w:t xml:space="preserve"> players avoid the trading costs inherent to limit order books.</w:t>
+      </w:r>
+    </w:p>
+    <w:p>
+      <w:pPr>
+        <w:rPr>
+          <w:rFonts w:eastAsia="Times New Roman" w:cs="Times New Roman"/>
+          <w:color w:val="222222"/>
+        </w:rPr>
+      </w:pPr>
+    </w:p>
+    <w:p>
+      <w:pPr>
+        <w:rPr>
+          <w:rFonts w:eastAsia="Times New Roman"/>
+          <w:color w:val="222222"/>
+        </w:rPr>
+      </w:pPr>
+      <w:r>
+        <w:rPr>
+          <w:rFonts w:eastAsia="Times New Roman"/>
+          <w:color w:val="222222"/>
+        </w:rPr>
+        <w:lastRenderedPageBreak/>
+        <w:t xml:space="preserve">An honest oracle being essential to the </w:t>
+      </w:r>
+      <w:proofErr w:type="spellStart"/>
+      <w:r>
+        <w:rPr>
+          <w:rFonts w:eastAsia="Times New Roman"/>
+          <w:color w:val="222222"/>
+        </w:rPr>
+        <w:t>SmartSwap</w:t>
+      </w:r>
+      <w:proofErr w:type="spellEnd"/>
+      <w:r>
+        <w:rPr>
+          <w:rFonts w:eastAsia="Times New Roman"/>
+          <w:color w:val="222222"/>
+        </w:rPr>
+        <w:t xml:space="preserve">, the second key to creating a viable financial contract is to </w:t>
+      </w:r>
+      <w:r>
+        <w:rPr>
+          <w:rFonts w:eastAsia="Times New Roman"/>
+          <w:i/>
+          <w:color w:val="222222"/>
+        </w:rPr>
+        <w:t>tie the contract to a pseudonymous human oracle</w:t>
+      </w:r>
+      <w:r>
+        <w:rPr>
+          <w:rFonts w:eastAsia="Times New Roman"/>
+          <w:color w:val="222222"/>
+        </w:rPr>
+        <w:t xml:space="preserve"> (the </w:t>
+      </w:r>
+      <w:proofErr w:type="spellStart"/>
+      <w:r>
+        <w:rPr>
+          <w:rFonts w:eastAsia="Times New Roman"/>
+          <w:color w:val="222222"/>
+        </w:rPr>
+        <w:t>SmartSwap</w:t>
+      </w:r>
+      <w:proofErr w:type="spellEnd"/>
+      <w:r>
+        <w:rPr>
+          <w:rFonts w:eastAsia="Times New Roman"/>
+          <w:color w:val="222222"/>
+        </w:rPr>
+        <w:t xml:space="preserve"> Oracle or </w:t>
+      </w:r>
+      <w:r>
+        <w:rPr>
+          <w:rFonts w:eastAsia="Times New Roman"/>
+          <w:b/>
+          <w:color w:val="222222"/>
+        </w:rPr>
+        <w:t>SS Oracle</w:t>
+      </w:r>
+      <w:r>
+        <w:rPr>
+          <w:rFonts w:eastAsia="Times New Roman"/>
+          <w:color w:val="222222"/>
+        </w:rPr>
+        <w:t xml:space="preserve">). </w:t>
+      </w:r>
+      <w:bookmarkStart w:id="5" w:name="_Hlk137138930"/>
+      <w:r>
+        <w:rPr>
+          <w:rFonts w:eastAsia="Times New Roman"/>
+          <w:color w:val="222222"/>
+        </w:rPr>
+        <w:t>While many</w:t>
+      </w:r>
+      <w:r>
+        <w:rPr>
+          <w:rFonts w:eastAsia="Times New Roman"/>
+          <w:color w:val="222222"/>
+        </w:rPr>
+        <w:t xml:space="preserve"> oracles </w:t>
+      </w:r>
+      <w:r>
+        <w:rPr>
+          <w:rFonts w:eastAsia="Times New Roman"/>
+          <w:color w:val="222222"/>
+        </w:rPr>
+        <w:t xml:space="preserve">focus on either decentralization or authenticity proofs, </w:t>
+      </w:r>
+      <w:proofErr w:type="spellStart"/>
+      <w:r>
+        <w:rPr>
+          <w:rFonts w:eastAsia="Times New Roman"/>
+          <w:color w:val="222222"/>
+        </w:rPr>
+        <w:t>SmartSwap</w:t>
+      </w:r>
+      <w:proofErr w:type="spellEnd"/>
+      <w:r>
+        <w:rPr>
+          <w:rFonts w:eastAsia="Times New Roman"/>
+          <w:color w:val="222222"/>
+        </w:rPr>
+        <w:t xml:space="preserve"> focuses on </w:t>
+      </w:r>
+      <w:r>
+        <w:rPr>
+          <w:rFonts w:eastAsia="Times New Roman"/>
+          <w:color w:val="222222"/>
+        </w:rPr>
+        <w:t>the</w:t>
+      </w:r>
+      <w:r>
+        <w:rPr>
+          <w:rFonts w:eastAsia="Times New Roman"/>
+          <w:color w:val="222222"/>
+        </w:rPr>
+        <w:t xml:space="preserve"> costs of creating an incentive compatible game people will want to play. This centers on simplicity, which is the key to lowering the costs of playing the game. </w:t>
+      </w:r>
+    </w:p>
+    <w:bookmarkEnd w:id="5"/>
+    <w:p>
+      <w:r>
+        <w:rPr>
+          <w:i/>
+        </w:rPr>
+        <w:t>Decentralization</w:t>
+      </w:r>
+      <w:r>
+        <w:t xml:space="preserve"> and </w:t>
+      </w:r>
+      <w:r>
+        <w:rPr>
+          <w:i/>
+        </w:rPr>
+        <w:t>anonymity</w:t>
+      </w:r>
+      <w:r>
+        <w:t xml:space="preserve"> are essential for any system targeting individual custody and </w:t>
+      </w:r>
+      <w:proofErr w:type="spellStart"/>
+      <w:r>
+        <w:t>uncensorability</w:t>
+      </w:r>
+      <w:proofErr w:type="spellEnd"/>
+      <w:r>
+        <w:t xml:space="preserve">. For example, E-gold is the most relevant precursor to bitcoin, created by two publicly identified American citizens and headquartered in Florida. It used a pseudonymous ledger where balances were denominated in gold and had over a million accounts at one point. The company was shut down in 2007, their directors </w:t>
+      </w:r>
+      <w:r>
+        <w:t>tried and convicted</w:t>
+      </w:r>
+      <w:r>
+        <w:t xml:space="preserve"> of </w:t>
+      </w:r>
+      <w:r>
+        <w:t>money laundering and transmitting money without a license</w:t>
+      </w:r>
+      <w:r>
+        <w:t xml:space="preserve">. </w:t>
+      </w:r>
+      <w:proofErr w:type="spellStart"/>
+      <w:r>
+        <w:t>Intrade</w:t>
+      </w:r>
+      <w:proofErr w:type="spellEnd"/>
+      <w:r>
+        <w:t xml:space="preserve"> was an Ireland-based web exchange known for its prediction markets, especially US Presidential elections. In 2008 a group of 22 academics including 4 Nobel laureates wrote an open letter to </w:t>
       </w:r>
       <w:proofErr w:type="gramStart"/>
       <w:r>
-        <w:t>paid</w:t>
+        <w:rPr>
+          <w:i/>
+        </w:rPr>
+        <w:t>Science</w:t>
       </w:r>
       <w:proofErr w:type="gramEnd"/>
-    </w:p>
-    <w:p>
-      <w:r>
-        <w:t xml:space="preserve">equity token necessary to get oracle </w:t>
+      <w:r>
+        <w:t xml:space="preserve"> pleading for looser regulations related to prediction markets, but regulators continually attacked the exchange and closed in 2013. </w:t>
+      </w:r>
+    </w:p>
+    <w:p>
+      <w:r>
+        <w:t>In contrast, anyone targeting a ledger-producing node on the Ethereum blockchain will see one instantly take its place, like one of the Persian Immortals. Vitalik Buterin highlighted the resiliency of the blockchain to the $5 wrench attack:</w:t>
+      </w:r>
+    </w:p>
+    <w:p>
+      <w:r>
+        <w:t>“</w:t>
+      </w:r>
+      <w:r>
+        <w:t xml:space="preserve">The thing with developers is that we are </w:t>
       </w:r>
       <w:proofErr w:type="gramStart"/>
       <w:r>
-        <w:t>revenue</w:t>
+        <w:t>fairly fungible</w:t>
       </w:r>
       <w:proofErr w:type="gramEnd"/>
-    </w:p>
-    <w:p>
-      <w:r>
-        <w:t xml:space="preserve">job just send accurate data. Costs the same to send as inaccurate </w:t>
+      <w:r>
+        <w:t xml:space="preserve"> people. One developer goes down and someone else can keep on developing. If someone puts a gun to my head and tells me to write a hard fork patch, I’ll </w:t>
       </w:r>
       <w:proofErr w:type="gramStart"/>
       <w:r>
-        <w:t>data</w:t>
+        <w:t>definitely write</w:t>
       </w:r>
       <w:proofErr w:type="gramEnd"/>
-    </w:p>
-    <w:p>
-      <w:r>
-        <w:t xml:space="preserve">Equity tokens without jobs imply an </w:t>
+      <w:r>
+        <w:t xml:space="preserve"> the hard fork patch. I’ll write the GitHub issue, I’ll write up the code, I’ll publish it, and I’ll do everything they say. If I do this and publish a hard fork patch to delete a bunch of accounts, how many people will be willing to download the update, install it and switch to that update? This is called decentralization.”</w:t>
+      </w:r>
+      <w:r>
+        <w:t xml:space="preserve"> </w:t>
+      </w:r>
+    </w:p>
+    <w:p>
+      <w:r>
+        <w:t xml:space="preserve">Vitalik Buterin. </w:t>
+      </w:r>
+      <w:r>
+        <w:t>TechCrunch: Sessions Blockchain 2018 Zug, Switzerland</w:t>
+      </w:r>
+    </w:p>
+    <w:p>
+      <w:pPr>
+        <w:rPr>
+          <w:rFonts w:eastAsia="Times New Roman"/>
+          <w:color w:val="222222"/>
+        </w:rPr>
+      </w:pPr>
+      <w:bookmarkStart w:id="6" w:name="_Hlk137138979"/>
+      <w:r>
+        <w:t xml:space="preserve">A decentralized blockchain with anonymous nodes is immune to the standard heavy-handed actions of outsiders. </w:t>
+      </w:r>
+      <w:r>
+        <w:rPr>
+          <w:rFonts w:eastAsia="Times New Roman"/>
+          <w:color w:val="222222"/>
+        </w:rPr>
+        <w:t>There have always those who destroy businesses for expropriation or preventing competition (e.g., see the Knights Templar)</w:t>
+      </w:r>
+      <w:bookmarkStart w:id="7" w:name="r3"/>
+      <w:r>
+        <w:rPr>
+          <w:rFonts w:eastAsia="Times New Roman"/>
+          <w:color w:val="222222"/>
+        </w:rPr>
+        <w:fldChar w:fldCharType="begin"/>
+      </w:r>
+      <w:r>
+        <w:rPr>
+          <w:rFonts w:eastAsia="Times New Roman"/>
+          <w:color w:val="222222"/>
+        </w:rPr>
+        <w:instrText xml:space="preserve"> HYPERLINK  \l "a3" </w:instrText>
+      </w:r>
+      <w:r>
+        <w:rPr>
+          <w:rFonts w:eastAsia="Times New Roman"/>
+          <w:color w:val="222222"/>
+        </w:rPr>
+      </w:r>
+      <w:r>
+        <w:rPr>
+          <w:rFonts w:eastAsia="Times New Roman"/>
+          <w:color w:val="222222"/>
+        </w:rPr>
+        <w:fldChar w:fldCharType="separate"/>
+      </w:r>
+      <w:r>
+        <w:rPr>
+          <w:rStyle w:val="Hyperlink"/>
+          <w:rFonts w:eastAsia="Times New Roman"/>
+        </w:rPr>
+        <w:t>.</w:t>
+      </w:r>
+      <w:r>
+        <w:rPr>
+          <w:rFonts w:eastAsia="Times New Roman"/>
+          <w:color w:val="222222"/>
+        </w:rPr>
+        <w:fldChar w:fldCharType="end"/>
+      </w:r>
+      <w:r>
+        <w:rPr>
+          <w:rFonts w:eastAsia="Times New Roman"/>
+          <w:color w:val="222222"/>
+        </w:rPr>
+        <w:t xml:space="preserve"> </w:t>
+      </w:r>
+      <w:r>
+        <w:rPr>
+          <w:rFonts w:eastAsia="Times New Roman"/>
+          <w:color w:val="222222"/>
+        </w:rPr>
+        <w:t xml:space="preserve"> </w:t>
+      </w:r>
+      <w:bookmarkEnd w:id="7"/>
+      <w:r>
+        <w:rPr>
+          <w:rFonts w:eastAsia="Times New Roman"/>
+          <w:color w:val="222222"/>
+        </w:rPr>
+        <w:t>In these cases, the destroyer is protecting power or wealth by eliminating a rival, but they need a centralization point. Decentralization and the incentive compatibility of honesty are both essential, but they target different risks: decentralization is critical for defending against outsiders, not insiders.</w:t>
+      </w:r>
+    </w:p>
+    <w:bookmarkEnd w:id="6"/>
+    <w:p>
+      <w:r>
+        <w:t xml:space="preserve">A pseudonymous Ethereum oracle contract is censorship-proof by merely being on the blockchain, so it does not also have to be decentralized to be censorship-proof. One could make an Ethereum Improvement Proposal to freeze a contract, but such a radical move would be easy to see coming. </w:t>
+      </w:r>
+    </w:p>
+    <w:p>
+      <w:pPr>
+        <w:rPr>
+          <w:rFonts w:eastAsia="Times New Roman"/>
+          <w:color w:val="222222"/>
+        </w:rPr>
+      </w:pPr>
+      <w:r>
+        <w:rPr>
+          <w:rFonts w:eastAsia="Times New Roman"/>
+          <w:color w:val="222222"/>
+        </w:rPr>
+        <w:t xml:space="preserve">Given a decentralized blockchain, the consensus mechanism for validating records on the public ledger necessarily involves decentralization. The proof-of-work protocol creates a direct cost for a double-spend attack, in that one needs to control a significant amount of hash power on the blockchain to be successful, and this takes electricity as well as hardware. For the top </w:t>
+      </w:r>
+      <w:r>
+        <w:rPr>
+          <w:rFonts w:eastAsia="Times New Roman"/>
+          <w:color w:val="222222"/>
+        </w:rPr>
+        <w:lastRenderedPageBreak/>
+        <w:t>decentralized blockchains one cannot simply rent that much processing power, so a 51% attack would sabotage one's sizable investment whether it was Satoshi eager to protect his new creation back in 2009 or current mining pools protecting their profitable but non-</w:t>
+      </w:r>
+      <w:proofErr w:type="spellStart"/>
+      <w:r>
+        <w:rPr>
+          <w:rFonts w:eastAsia="Times New Roman"/>
+          <w:color w:val="222222"/>
+        </w:rPr>
+        <w:t>repurposable</w:t>
+      </w:r>
+      <w:proofErr w:type="spellEnd"/>
+      <w:r>
+        <w:rPr>
+          <w:rFonts w:eastAsia="Times New Roman"/>
+          <w:color w:val="222222"/>
+        </w:rPr>
+        <w:t xml:space="preserve"> investments.</w:t>
+      </w:r>
+      <w:r>
+        <w:rPr>
+          <w:rFonts w:eastAsia="Times New Roman"/>
+          <w:color w:val="222222"/>
+        </w:rPr>
+        <w:t xml:space="preserve"> </w:t>
+      </w:r>
+    </w:p>
+    <w:p>
+      <w:pPr>
+        <w:rPr>
+          <w:rFonts w:eastAsia="Times New Roman"/>
+          <w:color w:val="222222"/>
+        </w:rPr>
+      </w:pPr>
+      <w:r>
+        <w:rPr>
+          <w:rFonts w:eastAsia="Times New Roman"/>
+          <w:color w:val="222222"/>
+        </w:rPr>
+        <w:t xml:space="preserve">The Satoshi white paper noted that a greedy attacker invariably has to choose between using his CPU power to double </w:t>
       </w:r>
       <w:proofErr w:type="gramStart"/>
       <w:r>
-        <w:t>inefficiency</w:t>
+        <w:rPr>
+          <w:rFonts w:eastAsia="Times New Roman"/>
+          <w:color w:val="222222"/>
+        </w:rPr>
+        <w:t>spend, or</w:t>
       </w:r>
       <w:proofErr w:type="gramEnd"/>
-    </w:p>
-    <w:p>
-      <w:r>
-        <w:t xml:space="preserve">Need real job. No one votes on boring stuff. If it is boring that means its unremunerative, meaning it is not a good bonding device. If equity doesn’t do </w:t>
+      <w:r>
+        <w:rPr>
+          <w:rFonts w:eastAsia="Times New Roman"/>
+          <w:color w:val="222222"/>
+        </w:rPr>
+        <w:t xml:space="preserve"> use CPU to create new coins via a mining reward (page 4). A rational attacker would not merely look at the immediate mining reward, but the present value of all future mining rewards. It is estimated that for someone with the wherewithal to mount such an attack, consideration of the sabotaging effect on their specialized mining equipment raises the attack cost 1000-fold over the direct hash-power cost of the 51% attack.</w:t>
+      </w:r>
+      <w:r>
+        <w:rPr>
+          <w:rStyle w:val="FootnoteReference"/>
+          <w:rFonts w:eastAsia="Times New Roman"/>
+          <w:color w:val="222222"/>
+        </w:rPr>
+        <w:footnoteReference w:id="9"/>
+      </w:r>
+      <w:r>
+        <w:rPr>
+          <w:rFonts w:eastAsia="Times New Roman"/>
+          <w:color w:val="222222"/>
+        </w:rPr>
+        <w:t xml:space="preserve"> Thus, while as a practical matter bitcoin miners could easily collude to generate a 51% attack, it is not worrisome because it would not be in their best interest. Importantly, the incentive for honesty applies to any subset of potential malefactors, and so it is rational to presume the minimum necessary collusion acts as a single agent. The decentralization of miners is therefore irrelevant to the primary mechanism that keeps mining honest.</w:t>
+      </w:r>
+    </w:p>
+    <w:p>
+      <w:pPr>
+        <w:rPr>
+          <w:rFonts w:eastAsia="Times New Roman"/>
+          <w:color w:val="222222"/>
+        </w:rPr>
+      </w:pPr>
+    </w:p>
+    <w:p>
+      <w:pPr>
+        <w:rPr>
+          <w:rFonts w:eastAsia="Times New Roman"/>
+        </w:rPr>
+      </w:pPr>
+      <w:r>
+        <w:rPr>
+          <w:rFonts w:eastAsia="Times New Roman"/>
+        </w:rPr>
+        <w:t>Reputation: immutability and transparency and pseudonymity</w:t>
+      </w:r>
+    </w:p>
+    <w:p>
+      <w:pPr>
+        <w:rPr>
+          <w:rFonts w:eastAsia="Times New Roman"/>
+          <w:color w:val="222222"/>
+        </w:rPr>
+      </w:pPr>
+      <w:r>
+        <w:rPr>
+          <w:rFonts w:eastAsia="Times New Roman"/>
+          <w:color w:val="222222"/>
+        </w:rPr>
+        <w:t xml:space="preserve">A pseudonymous oracle can have a valuable and verifiable reputation, as only the private key holder can access the SS Oracle’s account, facilitating a game where the present value of being honest can be compared to the value of cheating. It creates the most straightforward censorship-resistant structure for reporting, monitoring, reward, and punishment. </w:t>
       </w:r>
       <w:proofErr w:type="gramStart"/>
       <w:r>
-        <w:t>something  explicit</w:t>
+        <w:rPr>
+          <w:rFonts w:eastAsia="Times New Roman"/>
+          <w:color w:val="222222"/>
+        </w:rPr>
+        <w:t>Thus</w:t>
       </w:r>
       <w:proofErr w:type="gramEnd"/>
       <w:r>
-        <w:t>, it will find something to do</w:t>
-      </w:r>
-    </w:p>
-    <w:p>
-      <w:r>
-        <w:t>Decentralization for LT risks; choke points, outsiders</w:t>
-      </w:r>
-    </w:p>
-    <w:p>
-      <w:r>
-        <w:t xml:space="preserve">Reputation: immutability, </w:t>
+        <w:rPr>
+          <w:rFonts w:eastAsia="Times New Roman"/>
+          <w:color w:val="222222"/>
+        </w:rPr>
+        <w:t xml:space="preserve"> we need to make sure honesty is the SS Oracle's dominant strategy.</w:t>
+      </w:r>
+    </w:p>
+    <w:p>
+      <w:pPr>
+        <w:rPr>
+          <w:rFonts w:eastAsia="Times New Roman"/>
+        </w:rPr>
+      </w:pPr>
+      <w:r>
+        <w:rPr>
+          <w:rFonts w:eastAsia="Times New Roman"/>
+        </w:rPr>
+        <w:t>Basic game theory</w:t>
+      </w:r>
+    </w:p>
+    <w:p/>
+    <w:p>
+      <w:pPr>
+        <w:rPr>
+          <w:rFonts w:eastAsia="Times New Roman"/>
+          <w:color w:val="222222"/>
+        </w:rPr>
+      </w:pPr>
+      <w:r>
+        <w:rPr>
+          <w:rFonts w:eastAsia="Times New Roman"/>
+          <w:color w:val="222222"/>
+        </w:rPr>
+        <w:t xml:space="preserve">In the game theory field of </w:t>
+      </w:r>
+      <w:r>
+        <w:rPr>
+          <w:rFonts w:eastAsia="Times New Roman"/>
+          <w:i/>
+          <w:color w:val="222222"/>
+        </w:rPr>
+        <w:t>mechanism design</w:t>
+      </w:r>
+      <w:r>
+        <w:rPr>
+          <w:rFonts w:eastAsia="Times New Roman"/>
+          <w:color w:val="222222"/>
+        </w:rPr>
+        <w:t xml:space="preserve">, there are two necessary and sufficient conditions for a good contract. First, an </w:t>
+      </w:r>
+      <w:r>
+        <w:rPr>
+          <w:rFonts w:eastAsia="Times New Roman"/>
+          <w:i/>
+          <w:color w:val="222222"/>
+        </w:rPr>
+        <w:t>incentive compatibility</w:t>
+      </w:r>
+      <w:r>
+        <w:rPr>
+          <w:rFonts w:eastAsia="Times New Roman"/>
+          <w:color w:val="222222"/>
+        </w:rPr>
+        <w:t xml:space="preserve"> constraint that motivates honest or cooperative actions by players. Second, a </w:t>
+      </w:r>
+      <w:r>
+        <w:rPr>
+          <w:rFonts w:eastAsia="Times New Roman"/>
+          <w:i/>
+          <w:color w:val="222222"/>
+        </w:rPr>
+        <w:t>participation</w:t>
+      </w:r>
+      <w:r>
+        <w:rPr>
+          <w:rFonts w:eastAsia="Times New Roman"/>
+          <w:color w:val="222222"/>
+        </w:rPr>
+        <w:t xml:space="preserve"> constraint that motivates players to want to participate in the contract. </w:t>
       </w:r>
       <w:proofErr w:type="gramStart"/>
       <w:r>
-        <w:t>transparency</w:t>
+        <w:rPr>
+          <w:rFonts w:eastAsia="Times New Roman"/>
+          <w:color w:val="222222"/>
+        </w:rPr>
+        <w:t>Thus</w:t>
       </w:r>
       <w:proofErr w:type="gramEnd"/>
       <w:r>
-        <w:t xml:space="preserve"> and pseudonymity, permissionless access, cryptographic security</w:t>
-      </w:r>
-    </w:p>
-    <w:p>
-      <w:pPr>
-        <w:rPr>
-          <w:rFonts w:eastAsia="Times New Roman"/>
-          <w:color w:val="222222"/>
-        </w:rPr>
-      </w:pPr>
-    </w:p>
-    <w:p>
-      <w:pPr>
-        <w:rPr>
-          <w:rFonts w:eastAsia="Times New Roman"/>
-          <w:color w:val="222222"/>
-        </w:rPr>
-      </w:pPr>
-      <w:r>
-        <w:rPr>
-          <w:rFonts w:eastAsia="Times New Roman"/>
-          <w:color w:val="222222"/>
-        </w:rPr>
-        <w:t xml:space="preserve">, making the odds difficult to estimate. The initial submissions—odds, results—are restricted towards a single hour each day, and once supplied the oracle token collective votes on the </w:t>
+        <w:rPr>
+          <w:rFonts w:eastAsia="Times New Roman"/>
+          <w:color w:val="222222"/>
+        </w:rPr>
+        <w:t xml:space="preserve"> we need to be sure honest reporting is the SS Oracle's best strategy, and also want to be sure all necessary players—liquidity providers, oracle, administrator, investors—prefer to play the game rather than ignore it.</w:t>
+      </w:r>
+      <w:r>
+        <w:rPr>
+          <w:rFonts w:eastAsia="Times New Roman"/>
+          <w:color w:val="222222"/>
+        </w:rPr>
+        <w:t xml:space="preserve"> </w:t>
+      </w:r>
+    </w:p>
+    <w:p>
+      <w:pPr>
+        <w:rPr>
+          <w:rFonts w:eastAsia="Times New Roman"/>
+          <w:color w:val="222222"/>
+        </w:rPr>
+      </w:pPr>
+      <w:r>
+        <w:rPr>
+          <w:rFonts w:eastAsia="Times New Roman"/>
+          <w:color w:val="222222"/>
+        </w:rPr>
+        <w:t xml:space="preserve">Augur is a good example of a game that was incentive </w:t>
+      </w:r>
+      <w:proofErr w:type="spellStart"/>
+      <w:r>
+        <w:rPr>
+          <w:rFonts w:eastAsia="Times New Roman"/>
+          <w:color w:val="222222"/>
+        </w:rPr>
+        <w:t>compatable</w:t>
+      </w:r>
+      <w:proofErr w:type="spellEnd"/>
+      <w:r>
+        <w:rPr>
+          <w:rFonts w:eastAsia="Times New Roman"/>
+          <w:color w:val="222222"/>
+        </w:rPr>
+        <w:t xml:space="preserve">, but the costs generated by their validation protocol made it too expensive to play, which violates the participation constraint. The costs were mainly indirect, such as the many </w:t>
       </w:r>
       <w:proofErr w:type="gramStart"/>
       <w:r>
@@ -2269,7 +3373,7 @@
           <w:rFonts w:eastAsia="Times New Roman"/>
           <w:color w:val="222222"/>
         </w:rPr>
-        <w:t>submission as a whole</w:t>
+        <w:t>week</w:t>
       </w:r>
       <w:proofErr w:type="gramEnd"/>
       <w:r>
@@ -2277,171 +3381,235 @@
           <w:rFonts w:eastAsia="Times New Roman"/>
           <w:color w:val="222222"/>
         </w:rPr>
-        <w:t>. After six hours anyone can process the data submission, and successful submissions are sent to the betting contract. While this limits the scope of the contract, it makes certain all data submissions are given a thorough vetting.</w:t>
-      </w:r>
-      <w:bookmarkEnd w:id="4"/>
-      <w:r>
-        <w:rPr>
-          <w:rFonts w:eastAsia="Times New Roman"/>
-          <w:color w:val="222222"/>
-        </w:rPr>
-        <w:t xml:space="preserve"> The standard periodicity—and focus on American football, boxing and </w:t>
-      </w:r>
-      <w:proofErr w:type="spellStart"/>
-      <w:r>
-        <w:rPr>
-          <w:rFonts w:eastAsia="Times New Roman"/>
-          <w:color w:val="222222"/>
-        </w:rPr>
-        <w:t>mma</w:t>
-      </w:r>
-      <w:proofErr w:type="spellEnd"/>
-      <w:r>
-        <w:rPr>
-          <w:rFonts w:eastAsia="Times New Roman"/>
-          <w:color w:val="222222"/>
-        </w:rPr>
-        <w:t>—</w:t>
-      </w:r>
-      <w:proofErr w:type="gramStart"/>
-      <w:r>
-        <w:rPr>
-          <w:rFonts w:eastAsia="Times New Roman"/>
-          <w:color w:val="222222"/>
-        </w:rPr>
-        <w:t>makes  it</w:t>
-      </w:r>
-      <w:proofErr w:type="gramEnd"/>
-      <w:r>
-        <w:rPr>
-          <w:rFonts w:eastAsia="Times New Roman"/>
-          <w:color w:val="222222"/>
-        </w:rPr>
-        <w:t xml:space="preserve"> easier to monitor and discipline the oracle, as new information cannot sneak into the contract unexpectedly.</w:t>
-      </w:r>
-    </w:p>
-    <w:p/>
-    <w:p>
-      <w:r>
-        <w:t>price mechanism—no wisdom of crowds</w:t>
-      </w:r>
-    </w:p>
-    <w:p>
-      <w:r>
-        <w:t>No Wisdom of crowds</w:t>
-      </w:r>
-    </w:p>
-    <w:p>
-      <w:r>
-        <w:t xml:space="preserve">Not a CLOB, </w:t>
-      </w:r>
-      <w:proofErr w:type="gramStart"/>
-      <w:r>
-        <w:t>Not</w:t>
-      </w:r>
-      <w:proofErr w:type="gramEnd"/>
-      <w:r>
-        <w:t xml:space="preserve"> an AMM</w:t>
-      </w:r>
-    </w:p>
-    <w:p>
-      <w:r>
-        <w:t>not asking for {</w:t>
-      </w:r>
-      <w:proofErr w:type="spellStart"/>
-      <w:proofErr w:type="gramStart"/>
-      <w:r>
-        <w:t>price,quantity</w:t>
-      </w:r>
-      <w:proofErr w:type="spellEnd"/>
-      <w:proofErr w:type="gramEnd"/>
-      <w:r>
-        <w:t>}</w:t>
-      </w:r>
-    </w:p>
-    <w:p>
-      <w:r>
-        <w:t xml:space="preserve">No price discovery, a </w:t>
-      </w:r>
-      <w:proofErr w:type="gramStart"/>
-      <w:r>
-        <w:t>true derivative market Sport odds</w:t>
-      </w:r>
-      <w:proofErr w:type="gramEnd"/>
-      <w:r>
-        <w:t xml:space="preserve">: stable, easy to get, </w:t>
-      </w:r>
-      <w:proofErr w:type="spellStart"/>
-      <w:r>
-        <w:t>vig</w:t>
-      </w:r>
-      <w:proofErr w:type="spellEnd"/>
-      <w:r>
-        <w:t xml:space="preserve">, arbitrage rare due to </w:t>
-      </w:r>
-      <w:proofErr w:type="spellStart"/>
-      <w:r>
-        <w:t>vig</w:t>
-      </w:r>
-      <w:proofErr w:type="spellEnd"/>
-      <w:r>
-        <w:t xml:space="preserve">. 95% of time opening odds stay. Deep market. </w:t>
-      </w:r>
-    </w:p>
-    <w:p>
-      <w:r>
-        <w:t xml:space="preserve">Don’t ask a price if not interested in </w:t>
-      </w:r>
-      <w:proofErr w:type="gramStart"/>
-      <w:r>
-        <w:t>buying</w:t>
-      </w:r>
-      <w:proofErr w:type="gramEnd"/>
-    </w:p>
-    <w:p>
-      <w:proofErr w:type="spellStart"/>
-      <w:r>
-        <w:t>Vig</w:t>
-      </w:r>
-      <w:proofErr w:type="spellEnd"/>
-      <w:r>
-        <w:t xml:space="preserve"> 5% for a long time</w:t>
-      </w:r>
-    </w:p>
-    <w:p>
-      <w:r>
+        <w:t xml:space="preserve"> delay between expiration and the payout of a binary option, or the high proportion of intentionally fraudulent bets. </w:t>
+      </w:r>
+      <w:r>
+        <w:rPr>
+          <w:rFonts w:eastAsia="Times New Roman"/>
+          <w:color w:val="222222"/>
+        </w:rPr>
+        <w:t xml:space="preserve">It is not sufficient to highlight a mechanism for </w:t>
+      </w:r>
+    </w:p>
+    <w:p>
+      <w:pPr>
+        <w:rPr>
+          <w:rFonts w:eastAsia="Times New Roman"/>
+        </w:rPr>
+      </w:pPr>
+      <w:r>
+        <w:rPr>
+          <w:rFonts w:eastAsia="Times New Roman"/>
+        </w:rPr>
         <w:lastRenderedPageBreak/>
-        <w:t>incentivize Oracle token holders. Bettors and LPs cannot do anything destructive if they tried. For bettors, the more the better. For LPs, there will be an optimal amount of capital.</w:t>
-      </w:r>
-    </w:p>
-    <w:p>
-      <w:pPr>
-        <w:rPr>
-          <w:rFonts w:eastAsia="Times New Roman"/>
-          <w:color w:val="222222"/>
-        </w:rPr>
-      </w:pPr>
-    </w:p>
-    <w:p>
-      <w:pPr>
-        <w:rPr>
-          <w:rFonts w:eastAsia="Times New Roman"/>
-          <w:color w:val="222222"/>
-        </w:rPr>
-      </w:pPr>
-      <w:r>
-        <w:rPr>
-          <w:rFonts w:eastAsia="Times New Roman"/>
-          <w:color w:val="222222"/>
-        </w:rPr>
-        <w:t>One key</w:t>
-      </w:r>
-      <w:r>
-        <w:rPr>
-          <w:rFonts w:eastAsia="Times New Roman"/>
-          <w:color w:val="222222"/>
-        </w:rPr>
-        <w:t xml:space="preserve"> is </w:t>
+        <w:t>simplicity</w:t>
+      </w:r>
+    </w:p>
+    <w:p>
+      <w:r>
+        <w:t xml:space="preserve">The </w:t>
+      </w:r>
+      <w:proofErr w:type="spellStart"/>
+      <w:r>
+        <w:t>SmartSwap</w:t>
+      </w:r>
+      <w:proofErr w:type="spellEnd"/>
+      <w:r>
+        <w:t xml:space="preserve"> Oracle's revenue is its bonding device, so eliminating as many other parties as possible minimizes the user expense needed to incent honest reporting. </w:t>
+      </w:r>
+      <w:r>
+        <w:t xml:space="preserve">Creation and </w:t>
+      </w:r>
+      <w:r>
+        <w:t xml:space="preserve">administration of the </w:t>
+      </w:r>
+      <w:proofErr w:type="spellStart"/>
+      <w:r>
+        <w:t>SmartSwap</w:t>
+      </w:r>
+      <w:proofErr w:type="spellEnd"/>
+      <w:r>
+        <w:t xml:space="preserve"> contract are done by the SS Oracle who records its prices</w:t>
+      </w:r>
+      <w:r>
+        <w:t>. These</w:t>
+      </w:r>
+      <w:r>
+        <w:t xml:space="preserve"> roles are complementary</w:t>
+      </w:r>
+      <w:r>
+        <w:t xml:space="preserve"> in that they need each other</w:t>
+      </w:r>
+      <w:r>
+        <w:t>: a derivative transaction need a price, and an oracle needs a contract to update</w:t>
+      </w:r>
+      <w:r>
+        <w:t>.</w:t>
+      </w:r>
+      <w:r>
+        <w:t xml:space="preserve"> As the SS Oracle and </w:t>
+      </w:r>
+      <w:proofErr w:type="spellStart"/>
+      <w:r>
+        <w:t>SmartSwap</w:t>
+      </w:r>
+      <w:proofErr w:type="spellEnd"/>
+      <w:r>
+        <w:t xml:space="preserve"> administrator need to be pseudonymous to avoid an attack vector, outsiders must presume an oracle-administrator collusion in their worst-case scenario anyway. </w:t>
+      </w:r>
+      <w:r>
+        <w:t xml:space="preserve">By having the </w:t>
+      </w:r>
+      <w:r>
+        <w:t>SS O</w:t>
+      </w:r>
+      <w:r>
+        <w:t xml:space="preserve">racle tied to a small set of similar contracts, we can more confidently model its incentives; by having the </w:t>
+      </w:r>
+      <w:r>
+        <w:t>SS O</w:t>
+      </w:r>
+      <w:r>
+        <w:t xml:space="preserve">racle administer other contract features we can pay the </w:t>
+      </w:r>
+      <w:r>
+        <w:t>SS O</w:t>
+      </w:r>
+      <w:r>
+        <w:t>racle more.</w:t>
+      </w:r>
+      <w:r>
+        <w:t xml:space="preserve"> Considering the SS Oracle and administrator duties are straightforward—promptly reporting widely disseminated true prices, executing functions in a timely fashion—there are no gains from the division of labor here, only economies of scope. </w:t>
+      </w:r>
+    </w:p>
+    <w:p>
+      <w:r>
+        <w:t>easy monitoring</w:t>
+      </w:r>
+    </w:p>
+    <w:p>
+      <w:pPr>
+        <w:rPr>
+          <w:rFonts w:eastAsia="Times New Roman"/>
+          <w:color w:val="222222"/>
+        </w:rPr>
+      </w:pPr>
+      <w:r>
+        <w:rPr>
+          <w:rFonts w:eastAsia="Times New Roman"/>
+          <w:color w:val="222222"/>
+        </w:rPr>
+        <w:t>Reputation systems and tokens within decentralized oracles are mechanisms to make its individual agents bear costs for misreporting. Yet a collusive subset within the oracle can reap 100% of the cheating benefits while bearing less than 100% of the costs, which are shared by all the decentralized oracle's stakeholders. This is obvious if some token holders related to a reputation system are not reporting, but still applies when we consider such systems need merely a majority at various oracle choke points. An agent with sole oracle responsibility playing a small set of similar games has a larger incentive to be honest than a fluid set of agents reporting on a wide variety of games.</w:t>
+      </w:r>
+    </w:p>
+    <w:p>
+      <w:r>
+        <w:t>W</w:t>
+      </w:r>
+      <w:r>
+        <w:t xml:space="preserve">eekly </w:t>
+      </w:r>
+      <w:r>
+        <w:t>reporting</w:t>
+      </w:r>
+      <w:r>
+        <w:t xml:space="preserve"> make</w:t>
+      </w:r>
+      <w:r>
+        <w:t>s</w:t>
+      </w:r>
+      <w:r>
+        <w:t xml:space="preserve"> the </w:t>
+      </w:r>
+      <w:proofErr w:type="spellStart"/>
+      <w:r>
+        <w:t>SmartSwap</w:t>
+      </w:r>
+      <w:proofErr w:type="spellEnd"/>
+      <w:r>
+        <w:t xml:space="preserve"> Oracle's reputation easy to evaluate</w:t>
+      </w:r>
+      <w:r>
+        <w:t>, in that the relevant data is concise</w:t>
+      </w:r>
+      <w:r>
+        <w:t>.</w:t>
+      </w:r>
+      <w:r>
+        <w:t xml:space="preserve"> </w:t>
+      </w:r>
+      <w:r>
+        <w:t xml:space="preserve">Prices used to generate payoffs are published in event logs, and the public source code shows how settlements are restricted so that the </w:t>
+      </w:r>
+      <w:proofErr w:type="spellStart"/>
+      <w:r>
+        <w:t>SmartSwap</w:t>
+      </w:r>
+      <w:proofErr w:type="spellEnd"/>
+      <w:r>
+        <w:t xml:space="preserve"> Oracle/Administrator cannot run these functions at unusual times or hack user margins. The weekly</w:t>
+      </w:r>
+      <w:r>
+        <w:t xml:space="preserve"> settlement reduces the size of the margin needed over a long investment horizon, reducing the potential </w:t>
+      </w:r>
+      <w:r>
+        <w:t>upside</w:t>
+      </w:r>
+      <w:r>
+        <w:t xml:space="preserve"> for a</w:t>
+      </w:r>
+      <w:r>
+        <w:t xml:space="preserve"> cheater. The weekly settlement also reduces the number of interactions players need to manage the contract, in that players need to address their margin merely once a week.</w:t>
+      </w:r>
+    </w:p>
+    <w:p>
+      <w:r>
+        <w:t>Repeated game</w:t>
+      </w:r>
+    </w:p>
+    <w:p>
+      <w:pPr>
+        <w:rPr>
+          <w:rFonts w:eastAsia="Times New Roman"/>
+          <w:color w:val="222222"/>
+        </w:rPr>
+      </w:pPr>
+      <w:r>
+        <w:t xml:space="preserve">The weekly settlement also </w:t>
+      </w:r>
+      <w:r>
+        <w:t xml:space="preserve">changes the game from static to dynamic. The </w:t>
+      </w:r>
+      <w:r>
+        <w:t>SS O</w:t>
+      </w:r>
+      <w:r>
+        <w:rPr>
+          <w:rFonts w:eastAsia="Times New Roman"/>
+          <w:color w:val="222222"/>
+        </w:rPr>
+        <w:t xml:space="preserve">racle who posts prices to the contract is the only agent that </w:t>
+      </w:r>
+      <w:r>
+        <w:rPr>
+          <w:rFonts w:eastAsia="Times New Roman"/>
+          <w:color w:val="222222"/>
+        </w:rPr>
+        <w:t>can</w:t>
+      </w:r>
+      <w:r>
+        <w:rPr>
+          <w:rFonts w:eastAsia="Times New Roman"/>
+          <w:color w:val="222222"/>
+        </w:rPr>
+        <w:t xml:space="preserve"> cheat</w:t>
+      </w:r>
+      <w:r>
+        <w:rPr>
+          <w:rFonts w:eastAsia="Times New Roman"/>
+          <w:color w:val="222222"/>
+        </w:rPr>
+        <w:t xml:space="preserve"> but would not want to because it is not their best strategy in the context of a </w:t>
       </w:r>
       <w:r>
         <w:rPr>
@@ -2449,14 +3617,49 @@
           <w:i/>
           <w:color w:val="222222"/>
         </w:rPr>
-        <w:t>not</w:t>
-      </w:r>
-      <w:r>
-        <w:rPr>
-          <w:rFonts w:eastAsia="Times New Roman"/>
-          <w:color w:val="222222"/>
-        </w:rPr>
-        <w:t xml:space="preserve"> to emulate a modern stock market. With the arrival of the internet, the standard is now the </w:t>
+        <w:t>repeated game</w:t>
+      </w:r>
+      <w:r>
+        <w:rPr>
+          <w:rFonts w:eastAsia="Times New Roman"/>
+          <w:color w:val="222222"/>
+        </w:rPr>
+        <w:t>. Repeated play</w:t>
+      </w:r>
+      <w:r>
+        <w:rPr>
+          <w:rFonts w:eastAsia="Times New Roman"/>
+          <w:color w:val="222222"/>
+        </w:rPr>
+        <w:t xml:space="preserve"> </w:t>
+      </w:r>
+      <w:r>
+        <w:rPr>
+          <w:rFonts w:eastAsia="Times New Roman"/>
+          <w:color w:val="222222"/>
+        </w:rPr>
+        <w:t xml:space="preserve">is essential in moving </w:t>
+      </w:r>
+      <w:r>
+        <w:rPr>
+          <w:rFonts w:eastAsia="Times New Roman"/>
+          <w:color w:val="222222"/>
+        </w:rPr>
+        <w:t xml:space="preserve">the game-theoretic </w:t>
+      </w:r>
+      <w:r>
+        <w:rPr>
+          <w:rFonts w:eastAsia="Times New Roman"/>
+          <w:color w:val="222222"/>
+        </w:rPr>
+        <w:t>equilibrium from bad to good</w:t>
+      </w:r>
+      <w:r>
+        <w:rPr>
+          <w:rFonts w:eastAsia="Times New Roman"/>
+          <w:color w:val="222222"/>
+        </w:rPr>
+        <w:t xml:space="preserve">, as demonstrated by the different equilibrium for the prisoner's dilemma when it moves from a one-period game to a sequence of one-period games (see Robert Axelrod’s </w:t>
       </w:r>
       <w:r>
         <w:rPr>
@@ -2464,188 +3667,7 @@
           <w:i/>
           <w:color w:val="222222"/>
         </w:rPr>
-        <w:t>centralized limit order book</w:t>
-      </w:r>
-      <w:r>
-        <w:rPr>
-          <w:rFonts w:eastAsia="Times New Roman"/>
-          <w:color w:val="222222"/>
-        </w:rPr>
-        <w:t>, where users post and cancel limit orders, or take open resting limit orders. Stock markets are run on centralized databases and allow high-speed access at under 10 milliseconds. This type of market will never work on the</w:t>
-      </w:r>
-      <w:r>
-        <w:rPr>
-          <w:rFonts w:eastAsia="Times New Roman"/>
-          <w:color w:val="222222"/>
-        </w:rPr>
-        <w:t xml:space="preserve"> blockchain</w:t>
-      </w:r>
-      <w:r>
-        <w:rPr>
-          <w:rFonts w:eastAsia="Times New Roman"/>
-          <w:color w:val="222222"/>
-        </w:rPr>
-        <w:t xml:space="preserve"> due to the thousand-fold latency differential. </w:t>
-      </w:r>
-    </w:p>
-    <w:p>
-      <w:pPr>
-        <w:rPr>
-          <w:rFonts w:eastAsia="Times New Roman"/>
-          <w:color w:val="222222"/>
-        </w:rPr>
-      </w:pPr>
-      <w:r>
-        <w:rPr>
-          <w:rFonts w:eastAsia="Times New Roman"/>
-          <w:color w:val="222222"/>
-        </w:rPr>
-        <w:t>D</w:t>
-      </w:r>
-      <w:r>
-        <w:rPr>
-          <w:rFonts w:eastAsia="Times New Roman"/>
-          <w:color w:val="222222"/>
-        </w:rPr>
-        <w:t xml:space="preserve">ecentralized </w:t>
-      </w:r>
-      <w:r>
-        <w:rPr>
-          <w:rFonts w:eastAsia="Times New Roman"/>
-          <w:color w:val="222222"/>
-        </w:rPr>
-        <w:t xml:space="preserve">Ethereum </w:t>
-      </w:r>
-      <w:r>
-        <w:rPr>
-          <w:rFonts w:eastAsia="Times New Roman"/>
-          <w:color w:val="222222"/>
-        </w:rPr>
-        <w:t xml:space="preserve">exchanges such as 0x and </w:t>
-      </w:r>
-      <w:proofErr w:type="spellStart"/>
-      <w:r>
-        <w:rPr>
-          <w:rFonts w:eastAsia="Times New Roman"/>
-          <w:color w:val="222222"/>
-        </w:rPr>
-        <w:t>Etherdelta</w:t>
-      </w:r>
-      <w:proofErr w:type="spellEnd"/>
-      <w:r>
-        <w:rPr>
-          <w:rFonts w:eastAsia="Times New Roman"/>
-          <w:color w:val="222222"/>
-        </w:rPr>
-        <w:t xml:space="preserve"> </w:t>
-      </w:r>
-      <w:r>
-        <w:rPr>
-          <w:rFonts w:eastAsia="Times New Roman"/>
-          <w:color w:val="222222"/>
-        </w:rPr>
-        <w:t xml:space="preserve">allow traders to post and take orders with specific prices, so that when arrayed in a list look a lot like a central limit order book. However, the </w:t>
-      </w:r>
-      <w:r>
-        <w:rPr>
-          <w:rFonts w:eastAsia="Times New Roman"/>
-          <w:color w:val="222222"/>
-        </w:rPr>
-        <w:t xml:space="preserve">Ethereum block time is around 10 seconds, and interactions are </w:t>
-      </w:r>
-      <w:r>
-        <w:rPr>
-          <w:rFonts w:eastAsia="Times New Roman"/>
-          <w:color w:val="222222"/>
-        </w:rPr>
-        <w:t xml:space="preserve">multiples slower as a practical matter. High latency increases the comparative advantage to those who invest in specialized hardware and software to interact with the contract. </w:t>
-      </w:r>
-    </w:p>
-    <w:p>
-      <w:pPr>
-        <w:rPr>
-          <w:rFonts w:eastAsia="Times New Roman" w:cs="Times New Roman"/>
-          <w:color w:val="222222"/>
-        </w:rPr>
-      </w:pPr>
-    </w:p>
-    <w:p>
-      <w:pPr>
-        <w:rPr>
-          <w:rFonts w:eastAsia="Times New Roman"/>
-          <w:color w:val="222222"/>
-        </w:rPr>
-      </w:pPr>
-      <w:proofErr w:type="spellStart"/>
-      <w:r>
-        <w:rPr>
-          <w:rFonts w:eastAsia="Times New Roman"/>
-          <w:color w:val="222222"/>
-        </w:rPr>
-        <w:t>SmartSwap</w:t>
-      </w:r>
-      <w:proofErr w:type="spellEnd"/>
-      <w:r>
-        <w:rPr>
-          <w:rFonts w:eastAsia="Times New Roman"/>
-          <w:color w:val="222222"/>
-        </w:rPr>
-        <w:t xml:space="preserve"> eliminates the limit order book to stay on the blockchain and avoid latency costs. This solution is inspired by the popularity of value-weighted-average-price (VWAP) transactions among long-term institutional equity investors. VWAP orders generate fill prices over some future time window, often the next day's average price. The day lag does not inconvenience long-term investors in executing their trade. It is efficient, fair, and easy to monitor. Using future spot prices supplied by an oracle generates similar results, and this allows </w:t>
-      </w:r>
-      <w:proofErr w:type="spellStart"/>
-      <w:r>
-        <w:rPr>
-          <w:rFonts w:eastAsia="Times New Roman"/>
-          <w:color w:val="222222"/>
-        </w:rPr>
-        <w:t>SmartSwap</w:t>
-      </w:r>
-      <w:proofErr w:type="spellEnd"/>
-      <w:r>
-        <w:rPr>
-          <w:rFonts w:eastAsia="Times New Roman"/>
-          <w:color w:val="222222"/>
-        </w:rPr>
-        <w:t xml:space="preserve"> players avoid the trading costs inherent to limit order books.</w:t>
-      </w:r>
-    </w:p>
-    <w:p>
-      <w:pPr>
-        <w:rPr>
-          <w:rFonts w:eastAsia="Times New Roman" w:cs="Times New Roman"/>
-          <w:color w:val="222222"/>
-        </w:rPr>
-      </w:pPr>
-    </w:p>
-    <w:p>
-      <w:pPr>
-        <w:rPr>
-          <w:rFonts w:eastAsia="Times New Roman"/>
-          <w:color w:val="222222"/>
-        </w:rPr>
-      </w:pPr>
-      <w:r>
-        <w:rPr>
-          <w:rFonts w:eastAsia="Times New Roman"/>
-          <w:color w:val="222222"/>
-        </w:rPr>
-        <w:t xml:space="preserve">An honest oracle being essential to the </w:t>
-      </w:r>
-      <w:proofErr w:type="spellStart"/>
-      <w:r>
-        <w:rPr>
-          <w:rFonts w:eastAsia="Times New Roman"/>
-          <w:color w:val="222222"/>
-        </w:rPr>
-        <w:t>SmartSwap</w:t>
-      </w:r>
-      <w:proofErr w:type="spellEnd"/>
-      <w:r>
-        <w:rPr>
-          <w:rFonts w:eastAsia="Times New Roman"/>
-          <w:color w:val="222222"/>
-        </w:rPr>
-        <w:t xml:space="preserve">, the second key to creating a viable financial contract is to </w:t>
+        <w:t>Evolution of Cooperati</w:t>
       </w:r>
       <w:r>
         <w:rPr>
@@ -2653,356 +3675,61 @@
           <w:i/>
           <w:color w:val="222222"/>
         </w:rPr>
-        <w:t>tie the contract to a pseudonymous human oracle</w:t>
-      </w:r>
-      <w:r>
-        <w:rPr>
-          <w:rFonts w:eastAsia="Times New Roman"/>
-          <w:color w:val="222222"/>
-        </w:rPr>
-        <w:t xml:space="preserve"> (the </w:t>
-      </w:r>
-      <w:proofErr w:type="spellStart"/>
-      <w:r>
-        <w:rPr>
-          <w:rFonts w:eastAsia="Times New Roman"/>
-          <w:color w:val="222222"/>
-        </w:rPr>
-        <w:t>SmartSwap</w:t>
-      </w:r>
-      <w:proofErr w:type="spellEnd"/>
-      <w:r>
-        <w:rPr>
-          <w:rFonts w:eastAsia="Times New Roman"/>
-          <w:color w:val="222222"/>
-        </w:rPr>
-        <w:t xml:space="preserve"> Oracle or </w:t>
-      </w:r>
-      <w:r>
-        <w:rPr>
-          <w:rFonts w:eastAsia="Times New Roman"/>
-          <w:b/>
-          <w:color w:val="222222"/>
-        </w:rPr>
-        <w:t>SS Oracle</w:t>
-      </w:r>
-      <w:r>
-        <w:rPr>
-          <w:rFonts w:eastAsia="Times New Roman"/>
-          <w:color w:val="222222"/>
-        </w:rPr>
-        <w:t xml:space="preserve">). </w:t>
-      </w:r>
-      <w:bookmarkStart w:id="5" w:name="_Hlk137138930"/>
-      <w:r>
-        <w:rPr>
-          <w:rFonts w:eastAsia="Times New Roman"/>
-          <w:color w:val="222222"/>
-        </w:rPr>
-        <w:t>While many</w:t>
-      </w:r>
-      <w:r>
-        <w:rPr>
-          <w:rFonts w:eastAsia="Times New Roman"/>
-          <w:color w:val="222222"/>
-        </w:rPr>
-        <w:t xml:space="preserve"> oracles </w:t>
-      </w:r>
-      <w:r>
-        <w:rPr>
-          <w:rFonts w:eastAsia="Times New Roman"/>
-          <w:color w:val="222222"/>
-        </w:rPr>
-        <w:t xml:space="preserve">focus on either decentralization or authenticity proofs, </w:t>
-      </w:r>
-      <w:proofErr w:type="spellStart"/>
-      <w:r>
-        <w:rPr>
-          <w:rFonts w:eastAsia="Times New Roman"/>
-          <w:color w:val="222222"/>
-        </w:rPr>
-        <w:t>SmartSwap</w:t>
-      </w:r>
-      <w:proofErr w:type="spellEnd"/>
-      <w:r>
-        <w:rPr>
-          <w:rFonts w:eastAsia="Times New Roman"/>
-          <w:color w:val="222222"/>
-        </w:rPr>
-        <w:t xml:space="preserve"> focuses on </w:t>
-      </w:r>
-      <w:r>
-        <w:rPr>
-          <w:rFonts w:eastAsia="Times New Roman"/>
-          <w:color w:val="222222"/>
-        </w:rPr>
-        <w:t>the</w:t>
-      </w:r>
-      <w:r>
-        <w:rPr>
-          <w:rFonts w:eastAsia="Times New Roman"/>
-          <w:color w:val="222222"/>
-        </w:rPr>
-        <w:t xml:space="preserve"> costs of creating an incentive compatible game people will want to play. This centers on simplicity, which is the key to lowering the costs of playing the game. </w:t>
-      </w:r>
-    </w:p>
-    <w:bookmarkEnd w:id="5"/>
-    <w:p>
-      <w:r>
-        <w:rPr>
-          <w:i/>
-        </w:rPr>
-        <w:t>Decentralization</w:t>
-      </w:r>
-      <w:r>
-        <w:t xml:space="preserve"> and </w:t>
-      </w:r>
-      <w:r>
-        <w:rPr>
-          <w:i/>
-        </w:rPr>
-        <w:t>anonymity</w:t>
-      </w:r>
-      <w:r>
-        <w:t xml:space="preserve"> are essential for any system targeting individual custody and </w:t>
-      </w:r>
-      <w:proofErr w:type="spellStart"/>
-      <w:r>
-        <w:t>uncensorability</w:t>
-      </w:r>
-      <w:proofErr w:type="spellEnd"/>
-      <w:r>
-        <w:t xml:space="preserve">. For example, E-gold is the most relevant precursor to bitcoin, created by two publicly identified American citizens and headquartered in Florida. It used a pseudonymous ledger where balances were denominated in gold and had over a million accounts at one point. The company was shut down in 2007, their directors </w:t>
-      </w:r>
-      <w:r>
-        <w:t>tried and convicted</w:t>
-      </w:r>
-      <w:r>
-        <w:t xml:space="preserve"> of </w:t>
-      </w:r>
-      <w:r>
-        <w:t>money laundering and transmitting money without a license</w:t>
-      </w:r>
-      <w:r>
-        <w:t xml:space="preserve">. </w:t>
-      </w:r>
-      <w:proofErr w:type="spellStart"/>
-      <w:r>
-        <w:t>Intrade</w:t>
-      </w:r>
-      <w:proofErr w:type="spellEnd"/>
-      <w:r>
-        <w:t xml:space="preserve"> was an Ireland-based web exchange known for its prediction markets, especially US Presidential elections. In 2008 a group of 22 academics including 4 Nobel laureates wrote an open letter to </w:t>
-      </w:r>
-      <w:proofErr w:type="gramStart"/>
-      <w:r>
-        <w:rPr>
-          <w:i/>
-        </w:rPr>
-        <w:t>Science</w:t>
-      </w:r>
-      <w:proofErr w:type="gramEnd"/>
-      <w:r>
-        <w:t xml:space="preserve"> pleading for looser regulations related to prediction markets, but regulators continually attacked the exchange and closed in 2013. </w:t>
-      </w:r>
-    </w:p>
-    <w:p>
-      <w:r>
+        <w:t xml:space="preserve">on </w:t>
+      </w:r>
+      <w:r>
+        <w:rPr>
+          <w:rFonts w:eastAsia="Times New Roman"/>
+          <w:color w:val="222222"/>
+        </w:rPr>
+        <w:t xml:space="preserve">(1982). Importantly, Axelrod's famous experiments involved a game with 200 iterations and consistency in several dimensions—comparable actions, equal-sized payoffs—so the distinguishing feature of a benign repeated game is not merely a continuation of play, instead that all potential cheaters are playing a similar game repeatedly. </w:t>
+      </w:r>
+    </w:p>
+    <w:p>
+      <w:pPr>
+        <w:rPr>
+          <w:rFonts w:eastAsia="Times New Roman"/>
+          <w:color w:val="222222"/>
+        </w:rPr>
+      </w:pPr>
+      <w:r>
+        <w:rPr>
+          <w:rFonts w:eastAsia="Times New Roman"/>
+          <w:color w:val="222222"/>
+        </w:rPr>
         <w:lastRenderedPageBreak/>
-        <w:t>In contrast, anyone targeting a ledger-producing node on the Ethereum blockchain will see one instantly take its place, like one of the Persian Immortals. Vitalik Buterin highlighted the resiliency of the blockchain to the $5 wrench attack:</w:t>
-      </w:r>
-    </w:p>
-    <w:p>
-      <w:r>
-        <w:t>“</w:t>
-      </w:r>
-      <w:r>
-        <w:t xml:space="preserve">The thing with developers is that we are </w:t>
-      </w:r>
-      <w:proofErr w:type="gramStart"/>
-      <w:r>
-        <w:t>fairly fungible</w:t>
-      </w:r>
-      <w:proofErr w:type="gramEnd"/>
-      <w:r>
-        <w:t xml:space="preserve"> people. One developer goes down and someone else can keep on developing. If someone puts a gun to my head and tells me to write a hard fork patch, I’ll </w:t>
-      </w:r>
-      <w:proofErr w:type="gramStart"/>
-      <w:r>
-        <w:t>definitely write</w:t>
-      </w:r>
-      <w:proofErr w:type="gramEnd"/>
-      <w:r>
-        <w:t xml:space="preserve"> the hard fork patch. I’ll write the GitHub issue, I’ll write up the code, I’ll publish it, and I’ll do everything they say. If I do this and publish a hard fork patch to delete a bunch of accounts, how many people will be willing to download the update, install it and switch to that update? This is called decentralization.”</w:t>
-      </w:r>
-      <w:r>
-        <w:t xml:space="preserve"> </w:t>
-      </w:r>
-    </w:p>
-    <w:p>
-      <w:r>
-        <w:t xml:space="preserve">Vitalik Buterin. </w:t>
-      </w:r>
-      <w:r>
-        <w:t>TechCrunch: Sessions Blockchain 2018 Zug, Switzerland</w:t>
-      </w:r>
-    </w:p>
-    <w:p>
-      <w:pPr>
-        <w:rPr>
-          <w:rFonts w:eastAsia="Times New Roman"/>
-          <w:color w:val="222222"/>
-        </w:rPr>
-      </w:pPr>
-      <w:bookmarkStart w:id="6" w:name="_Hlk137138979"/>
-      <w:r>
-        <w:t xml:space="preserve">A decentralized blockchain with anonymous nodes is immune to the standard heavy-handed actions of outsiders. </w:t>
-      </w:r>
-      <w:r>
-        <w:rPr>
-          <w:rFonts w:eastAsia="Times New Roman"/>
-          <w:color w:val="222222"/>
-        </w:rPr>
-        <w:t>There have always those who destroy businesses for expropriation or preventing competition (e.g., see the Knights Templar)</w:t>
-      </w:r>
-      <w:bookmarkStart w:id="7" w:name="r3"/>
-      <w:r>
-        <w:rPr>
-          <w:rFonts w:eastAsia="Times New Roman"/>
-          <w:color w:val="222222"/>
-        </w:rPr>
-        <w:fldChar w:fldCharType="begin"/>
-      </w:r>
-      <w:r>
-        <w:rPr>
-          <w:rFonts w:eastAsia="Times New Roman"/>
-          <w:color w:val="222222"/>
-        </w:rPr>
-        <w:instrText xml:space="preserve"> HYPERLINK  \l "a3" </w:instrText>
-      </w:r>
-      <w:r>
-        <w:rPr>
-          <w:rFonts w:eastAsia="Times New Roman"/>
-          <w:color w:val="222222"/>
-        </w:rPr>
-      </w:r>
-      <w:r>
-        <w:rPr>
-          <w:rFonts w:eastAsia="Times New Roman"/>
-          <w:color w:val="222222"/>
-        </w:rPr>
-        <w:fldChar w:fldCharType="separate"/>
-      </w:r>
-      <w:r>
-        <w:rPr>
-          <w:rStyle w:val="Hyperlink"/>
-          <w:rFonts w:eastAsia="Times New Roman"/>
-        </w:rPr>
-        <w:t>.</w:t>
-      </w:r>
-      <w:r>
-        <w:rPr>
-          <w:rFonts w:eastAsia="Times New Roman"/>
-          <w:color w:val="222222"/>
-        </w:rPr>
-        <w:fldChar w:fldCharType="end"/>
-      </w:r>
-      <w:r>
-        <w:rPr>
-          <w:rFonts w:eastAsia="Times New Roman"/>
-          <w:color w:val="222222"/>
-        </w:rPr>
-        <w:t xml:space="preserve"> </w:t>
-      </w:r>
-      <w:r>
-        <w:rPr>
-          <w:rFonts w:eastAsia="Times New Roman"/>
-          <w:color w:val="222222"/>
-        </w:rPr>
-        <w:t xml:space="preserve"> </w:t>
-      </w:r>
-      <w:bookmarkEnd w:id="7"/>
-      <w:r>
-        <w:rPr>
-          <w:rFonts w:eastAsia="Times New Roman"/>
-          <w:color w:val="222222"/>
-        </w:rPr>
-        <w:t>In these cases, the destroyer is protecting power or wealth by eliminating a rival, but they need a centralization point. Decentralization and the incentive compatibility of honesty are both essential, but they target different risks: decentralization is critical for defending against outsiders, not insiders.</w:t>
-      </w:r>
-    </w:p>
-    <w:bookmarkEnd w:id="6"/>
-    <w:p>
-      <w:r>
-        <w:t xml:space="preserve">A pseudonymous Ethereum oracle contract is censorship-proof by merely being on the blockchain, so it does not also have to be decentralized to be censorship-proof. One could make an Ethereum Improvement Proposal to freeze a contract, but such a radical move would be easy to see coming. </w:t>
-      </w:r>
-    </w:p>
-    <w:p>
-      <w:pPr>
-        <w:rPr>
-          <w:rFonts w:eastAsia="Times New Roman"/>
-          <w:color w:val="222222"/>
-        </w:rPr>
-      </w:pPr>
-      <w:r>
-        <w:rPr>
-          <w:rFonts w:eastAsia="Times New Roman"/>
-          <w:color w:val="222222"/>
-        </w:rPr>
-        <w:t>Given a decentralized blockchain, the consensus mechanism for validating records on the public ledger necessarily involves decentralization. The proof-of-work protocol creates a direct cost for a double-spend attack, in that one needs to control a significant amount of hash power on the blockchain to be successful, and this takes electricity as well as hardware. For the top decentralized blockchains one cannot simply rent that much processing power, so a 51% attack would sabotage one's sizable investment whether it was Satoshi eager to protect his new creation back in 2009 or current mining pools protecting their profitable but non-</w:t>
-      </w:r>
-      <w:proofErr w:type="spellStart"/>
-      <w:r>
-        <w:rPr>
-          <w:rFonts w:eastAsia="Times New Roman"/>
-          <w:color w:val="222222"/>
-        </w:rPr>
-        <w:t>repurposable</w:t>
-      </w:r>
-      <w:proofErr w:type="spellEnd"/>
-      <w:r>
-        <w:rPr>
-          <w:rFonts w:eastAsia="Times New Roman"/>
-          <w:color w:val="222222"/>
-        </w:rPr>
-        <w:t xml:space="preserve"> investments.</w:t>
-      </w:r>
-      <w:r>
-        <w:rPr>
-          <w:rFonts w:eastAsia="Times New Roman"/>
-          <w:color w:val="222222"/>
-        </w:rPr>
-        <w:t xml:space="preserve"> </w:t>
-      </w:r>
-    </w:p>
-    <w:p>
-      <w:pPr>
-        <w:rPr>
-          <w:rFonts w:eastAsia="Times New Roman"/>
-          <w:color w:val="222222"/>
-        </w:rPr>
-      </w:pPr>
-      <w:r>
-        <w:rPr>
-          <w:rFonts w:eastAsia="Times New Roman"/>
-          <w:color w:val="222222"/>
-        </w:rPr>
-        <w:t xml:space="preserve">The Satoshi white paper noted that a greedy attacker invariably has to choose between using his CPU power to double </w:t>
-      </w:r>
-      <w:proofErr w:type="gramStart"/>
-      <w:r>
-        <w:rPr>
-          <w:rFonts w:eastAsia="Times New Roman"/>
-          <w:color w:val="222222"/>
-        </w:rPr>
-        <w:t>spend, or</w:t>
-      </w:r>
-      <w:proofErr w:type="gramEnd"/>
-      <w:r>
-        <w:rPr>
-          <w:rFonts w:eastAsia="Times New Roman"/>
-          <w:color w:val="222222"/>
-        </w:rPr>
-        <w:t xml:space="preserve"> use CPU to create new coins via a mining reward (page 4). A rational attacker would not merely look at the immediate mining reward, but the present value of all future mining rewards. It is estimated that for someone with the wherewithal to mount such an attack, consideration of the sabotaging effect on their specialized mining equipment raises the attack cost 1000-fold over the direct hash-power cost of the 51% attack.</w:t>
+        <w:t xml:space="preserve">Many coin tumblers or instant exchanges find making 1% on transactions dominates the feasible alternative of keeping all 100% until users figure out what is going on, though its users would have virtually no recourse. In contrast, </w:t>
+      </w:r>
+      <w:proofErr w:type="spellStart"/>
+      <w:r>
+        <w:rPr>
+          <w:rFonts w:eastAsia="Times New Roman"/>
+          <w:color w:val="222222"/>
+        </w:rPr>
+        <w:t>Bitconnect</w:t>
+      </w:r>
+      <w:proofErr w:type="spellEnd"/>
+      <w:r>
+        <w:rPr>
+          <w:rFonts w:eastAsia="Times New Roman"/>
+          <w:color w:val="222222"/>
+        </w:rPr>
+        <w:t xml:space="preserve"> was an obvious Ponzi scam because if it was honest, its present value was negative.</w:t>
+      </w:r>
+    </w:p>
+    <w:p>
+      <w:pPr>
+        <w:rPr>
+          <w:rFonts w:eastAsia="Times New Roman"/>
+          <w:color w:val="222222"/>
+        </w:rPr>
+      </w:pPr>
+      <w:r>
+        <w:rPr>
+          <w:rFonts w:eastAsia="Times New Roman"/>
+          <w:color w:val="222222"/>
+        </w:rPr>
+        <w:t>Contracts fees are focused on two necessary parties—Liquidity Providers and the SS Oracle.</w:t>
       </w:r>
       <w:r>
         <w:rPr>
@@ -3010,565 +3737,73 @@
           <w:rFonts w:eastAsia="Times New Roman"/>
           <w:color w:val="222222"/>
         </w:rPr>
-        <w:footnoteReference w:id="7"/>
-      </w:r>
-      <w:r>
-        <w:rPr>
-          <w:rFonts w:eastAsia="Times New Roman"/>
-          <w:color w:val="222222"/>
-        </w:rPr>
-        <w:t xml:space="preserve"> Thus, while as a practical matter bitcoin miners could easily collude to generate a 51% attack, it is not worrisome because it would not be in their best interest. Importantly, the incentive for honesty applies to any subset of potential malefactors, and so it is rational to presume the minimum necessary collusion </w:t>
-      </w:r>
-      <w:r>
-        <w:rPr>
-          <w:rFonts w:eastAsia="Times New Roman"/>
-          <w:color w:val="222222"/>
-        </w:rPr>
-        <w:lastRenderedPageBreak/>
-        <w:t>acts as a single agent. The decentralization of miners is therefore irrelevant to the primary mechanism that keeps mining honest.</w:t>
-      </w:r>
-    </w:p>
-    <w:p>
-      <w:pPr>
-        <w:rPr>
-          <w:rFonts w:eastAsia="Times New Roman"/>
-          <w:color w:val="222222"/>
-        </w:rPr>
-      </w:pPr>
-    </w:p>
-    <w:p>
-      <w:pPr>
-        <w:rPr>
-          <w:rFonts w:eastAsia="Times New Roman"/>
-        </w:rPr>
-      </w:pPr>
-      <w:r>
-        <w:rPr>
-          <w:rFonts w:eastAsia="Times New Roman"/>
-        </w:rPr>
-        <w:t>Reputation: immutability and transparency and pseudonymity</w:t>
-      </w:r>
-    </w:p>
-    <w:p>
-      <w:pPr>
-        <w:rPr>
-          <w:rFonts w:eastAsia="Times New Roman"/>
-          <w:color w:val="222222"/>
-        </w:rPr>
-      </w:pPr>
-      <w:r>
-        <w:rPr>
-          <w:rFonts w:eastAsia="Times New Roman"/>
-          <w:color w:val="222222"/>
-        </w:rPr>
-        <w:t xml:space="preserve">A pseudonymous oracle can have a valuable and verifiable reputation, as only the private key holder can access the SS Oracle’s account, facilitating a game where the present value of being honest can be compared to the value of cheating. It creates the most straightforward censorship-resistant structure for reporting, monitoring, reward, and punishment. </w:t>
-      </w:r>
-      <w:proofErr w:type="gramStart"/>
-      <w:r>
-        <w:rPr>
-          <w:rFonts w:eastAsia="Times New Roman"/>
-          <w:color w:val="222222"/>
-        </w:rPr>
-        <w:t>Thus</w:t>
-      </w:r>
-      <w:proofErr w:type="gramEnd"/>
-      <w:r>
-        <w:rPr>
-          <w:rFonts w:eastAsia="Times New Roman"/>
-          <w:color w:val="222222"/>
-        </w:rPr>
-        <w:t xml:space="preserve"> we need to make sure honesty is the SS Oracle's dominant strategy.</w:t>
-      </w:r>
-    </w:p>
-    <w:p>
-      <w:pPr>
-        <w:rPr>
-          <w:rFonts w:eastAsia="Times New Roman"/>
-        </w:rPr>
-      </w:pPr>
-      <w:r>
-        <w:rPr>
-          <w:rFonts w:eastAsia="Times New Roman"/>
-        </w:rPr>
-        <w:t>Basic game theory</w:t>
-      </w:r>
-    </w:p>
-    <w:p/>
-    <w:p>
-      <w:pPr>
-        <w:rPr>
-          <w:rFonts w:eastAsia="Times New Roman"/>
-          <w:color w:val="222222"/>
-        </w:rPr>
-      </w:pPr>
-      <w:r>
-        <w:rPr>
-          <w:rFonts w:eastAsia="Times New Roman"/>
-          <w:color w:val="222222"/>
-        </w:rPr>
-        <w:t xml:space="preserve">In the game theory field of </w:t>
-      </w:r>
-      <w:r>
-        <w:rPr>
-          <w:rFonts w:eastAsia="Times New Roman"/>
-          <w:i/>
-          <w:color w:val="222222"/>
-        </w:rPr>
-        <w:t>mechanism design</w:t>
-      </w:r>
-      <w:r>
-        <w:rPr>
-          <w:rFonts w:eastAsia="Times New Roman"/>
-          <w:color w:val="222222"/>
-        </w:rPr>
-        <w:t xml:space="preserve">, there are two necessary and sufficient conditions for a good contract. First, an </w:t>
-      </w:r>
-      <w:r>
-        <w:rPr>
-          <w:rFonts w:eastAsia="Times New Roman"/>
-          <w:i/>
-          <w:color w:val="222222"/>
-        </w:rPr>
-        <w:t>incentive compatibility</w:t>
-      </w:r>
-      <w:r>
-        <w:rPr>
-          <w:rFonts w:eastAsia="Times New Roman"/>
-          <w:color w:val="222222"/>
-        </w:rPr>
-        <w:t xml:space="preserve"> constraint that motivates honest or cooperative actions by players. Second, a </w:t>
-      </w:r>
-      <w:r>
-        <w:rPr>
-          <w:rFonts w:eastAsia="Times New Roman"/>
-          <w:i/>
-          <w:color w:val="222222"/>
-        </w:rPr>
-        <w:t>participation</w:t>
-      </w:r>
-      <w:r>
-        <w:rPr>
-          <w:rFonts w:eastAsia="Times New Roman"/>
-          <w:color w:val="222222"/>
-        </w:rPr>
-        <w:t xml:space="preserve"> constraint that motivates players to want to participate in the contract. </w:t>
-      </w:r>
-      <w:proofErr w:type="gramStart"/>
-      <w:r>
-        <w:rPr>
-          <w:rFonts w:eastAsia="Times New Roman"/>
-          <w:color w:val="222222"/>
-        </w:rPr>
-        <w:t>Thus</w:t>
-      </w:r>
-      <w:proofErr w:type="gramEnd"/>
-      <w:r>
-        <w:rPr>
-          <w:rFonts w:eastAsia="Times New Roman"/>
-          <w:color w:val="222222"/>
-        </w:rPr>
-        <w:t xml:space="preserve"> we need to be sure honest reporting is the SS Oracle's best strategy, and also want to be sure all necessary players—liquidity providers, oracle, administrator, investors—prefer to play the game rather than ignore it.</w:t>
-      </w:r>
-      <w:r>
-        <w:rPr>
-          <w:rFonts w:eastAsia="Times New Roman"/>
-          <w:color w:val="222222"/>
-        </w:rPr>
-        <w:t xml:space="preserve"> </w:t>
-      </w:r>
-    </w:p>
-    <w:p>
-      <w:pPr>
-        <w:rPr>
-          <w:rFonts w:eastAsia="Times New Roman"/>
-          <w:color w:val="222222"/>
-        </w:rPr>
-      </w:pPr>
-      <w:r>
-        <w:rPr>
-          <w:rFonts w:eastAsia="Times New Roman"/>
-          <w:color w:val="222222"/>
-        </w:rPr>
-        <w:t xml:space="preserve">Augur is a good example of a game that was incentive </w:t>
-      </w:r>
-      <w:proofErr w:type="spellStart"/>
-      <w:r>
-        <w:rPr>
-          <w:rFonts w:eastAsia="Times New Roman"/>
-          <w:color w:val="222222"/>
-        </w:rPr>
-        <w:t>compatable</w:t>
-      </w:r>
-      <w:proofErr w:type="spellEnd"/>
-      <w:r>
-        <w:rPr>
-          <w:rFonts w:eastAsia="Times New Roman"/>
-          <w:color w:val="222222"/>
-        </w:rPr>
-        <w:t xml:space="preserve">, but the costs generated by their validation protocol made it too expensive to play, which violates the participation constraint. The costs were mainly indirect, such as the many </w:t>
-      </w:r>
-      <w:proofErr w:type="gramStart"/>
-      <w:r>
-        <w:rPr>
-          <w:rFonts w:eastAsia="Times New Roman"/>
-          <w:color w:val="222222"/>
-        </w:rPr>
-        <w:t>week</w:t>
-      </w:r>
-      <w:proofErr w:type="gramEnd"/>
-      <w:r>
-        <w:rPr>
-          <w:rFonts w:eastAsia="Times New Roman"/>
-          <w:color w:val="222222"/>
-        </w:rPr>
-        <w:t xml:space="preserve"> delay between expiration and the payout of a binary option, or the high proportion of intentionally fraudulent bets. </w:t>
-      </w:r>
-      <w:r>
-        <w:rPr>
-          <w:rFonts w:eastAsia="Times New Roman"/>
-          <w:color w:val="222222"/>
-        </w:rPr>
-        <w:t xml:space="preserve">It is not sufficient to highlight a mechanism for </w:t>
-      </w:r>
-    </w:p>
-    <w:p>
-      <w:pPr>
-        <w:rPr>
-          <w:rFonts w:eastAsia="Times New Roman"/>
-        </w:rPr>
-      </w:pPr>
-      <w:r>
-        <w:rPr>
-          <w:rFonts w:eastAsia="Times New Roman"/>
-        </w:rPr>
-        <w:t>simplicity</w:t>
-      </w:r>
-    </w:p>
-    <w:p>
-      <w:r>
-        <w:t xml:space="preserve">The </w:t>
-      </w:r>
-      <w:proofErr w:type="spellStart"/>
-      <w:r>
-        <w:t>SmartSwap</w:t>
-      </w:r>
-      <w:proofErr w:type="spellEnd"/>
-      <w:r>
-        <w:t xml:space="preserve"> Oracle's revenue is its bonding device, so eliminating as many other parties as possible minimizes the user expense needed to incent honest reporting. </w:t>
-      </w:r>
-      <w:r>
-        <w:t xml:space="preserve">Creation and </w:t>
-      </w:r>
-      <w:r>
-        <w:t xml:space="preserve">administration of the </w:t>
-      </w:r>
-      <w:proofErr w:type="spellStart"/>
-      <w:r>
-        <w:t>SmartSwap</w:t>
-      </w:r>
-      <w:proofErr w:type="spellEnd"/>
-      <w:r>
-        <w:t xml:space="preserve"> contract are done by the SS Oracle who records its prices</w:t>
-      </w:r>
-      <w:r>
-        <w:t>. These</w:t>
-      </w:r>
-      <w:r>
-        <w:t xml:space="preserve"> roles are complementary</w:t>
-      </w:r>
-      <w:r>
-        <w:t xml:space="preserve"> in that they need each other</w:t>
-      </w:r>
-      <w:r>
-        <w:t>: a derivative transaction need a price, and an oracle needs a contract to update</w:t>
-      </w:r>
-      <w:r>
-        <w:t>.</w:t>
-      </w:r>
-      <w:r>
-        <w:t xml:space="preserve"> As the SS Oracle and </w:t>
-      </w:r>
-      <w:proofErr w:type="spellStart"/>
-      <w:r>
-        <w:t>SmartSwap</w:t>
-      </w:r>
-      <w:proofErr w:type="spellEnd"/>
-      <w:r>
-        <w:t xml:space="preserve"> administrator need to be pseudonymous to avoid an attack vector, outsiders must presume an oracle-administrator collusion in their worst-case scenario anyway. </w:t>
-      </w:r>
-      <w:r>
-        <w:t xml:space="preserve">By having the </w:t>
-      </w:r>
-      <w:r>
-        <w:t>SS O</w:t>
-      </w:r>
-      <w:r>
-        <w:t xml:space="preserve">racle tied to a small set of similar contracts, we can more confidently model its incentives; by having the </w:t>
-      </w:r>
-      <w:r>
-        <w:t>SS O</w:t>
-      </w:r>
-      <w:r>
-        <w:t xml:space="preserve">racle administer other contract features we can pay the </w:t>
-      </w:r>
-      <w:r>
-        <w:t>SS O</w:t>
-      </w:r>
-      <w:r>
-        <w:t>racle more.</w:t>
-      </w:r>
-      <w:r>
-        <w:t xml:space="preserve"> Considering the SS Oracle and administrator duties are straightforward—promptly reporting widely disseminated true prices, executing functions in a timely fashion—there are no gains from the division of labor here, only economies of scope. </w:t>
-      </w:r>
-    </w:p>
-    <w:p>
-      <w:r>
-        <w:t>easy monitoring</w:t>
-      </w:r>
-    </w:p>
-    <w:p>
-      <w:pPr>
-        <w:rPr>
-          <w:rFonts w:eastAsia="Times New Roman"/>
-          <w:color w:val="222222"/>
-        </w:rPr>
-      </w:pPr>
-      <w:r>
-        <w:rPr>
-          <w:rFonts w:eastAsia="Times New Roman"/>
-          <w:color w:val="222222"/>
-        </w:rPr>
-        <w:lastRenderedPageBreak/>
-        <w:t>Reputation systems and tokens within decentralized oracles are mechanisms to make its individual agents bear costs for misreporting. Yet a collusive subset within the oracle can reap 100% of the cheating benefits while bearing less than 100% of the costs, which are shared by all the decentralized oracle's stakeholders. This is obvious if some token holders related to a reputation system are not reporting, but still applies when we consider such systems need merely a majority at various oracle choke points. An agent with sole oracle responsibility playing a small set of similar games has a larger incentive to be honest than a fluid set of agents reporting on a wide variety of games.</w:t>
-      </w:r>
-    </w:p>
-    <w:p>
-      <w:r>
-        <w:t>W</w:t>
-      </w:r>
-      <w:r>
-        <w:t xml:space="preserve">eekly </w:t>
-      </w:r>
-      <w:r>
-        <w:t>reporting</w:t>
-      </w:r>
-      <w:r>
-        <w:t xml:space="preserve"> make</w:t>
-      </w:r>
-      <w:r>
-        <w:t>s</w:t>
-      </w:r>
-      <w:r>
-        <w:t xml:space="preserve"> the </w:t>
-      </w:r>
-      <w:proofErr w:type="spellStart"/>
-      <w:r>
-        <w:t>SmartSwap</w:t>
-      </w:r>
-      <w:proofErr w:type="spellEnd"/>
-      <w:r>
-        <w:t xml:space="preserve"> Oracle's reputation easy to evaluate</w:t>
-      </w:r>
-      <w:r>
-        <w:t>, in that the relevant data is concise</w:t>
-      </w:r>
-      <w:r>
-        <w:t>.</w:t>
-      </w:r>
-      <w:r>
-        <w:t xml:space="preserve"> </w:t>
-      </w:r>
-      <w:r>
-        <w:t xml:space="preserve">Prices used to generate payoffs are published in event logs, and the public source code shows how settlements are restricted so that the </w:t>
-      </w:r>
-      <w:proofErr w:type="spellStart"/>
-      <w:r>
-        <w:t>SmartSwap</w:t>
-      </w:r>
-      <w:proofErr w:type="spellEnd"/>
-      <w:r>
-        <w:t xml:space="preserve"> Oracle/Administrator cannot run these functions at unusual times or hack user margins. The weekly</w:t>
-      </w:r>
-      <w:r>
-        <w:t xml:space="preserve"> settlement reduces the size of the margin needed over a long investment horizon, reducing the potential </w:t>
-      </w:r>
-      <w:r>
-        <w:t>upside</w:t>
-      </w:r>
-      <w:r>
-        <w:t xml:space="preserve"> for a</w:t>
-      </w:r>
-      <w:r>
-        <w:t xml:space="preserve"> cheater. The weekly settlement also reduces the number of interactions players need to manage the contract, in that players need to address their margin merely once a week.</w:t>
-      </w:r>
-    </w:p>
-    <w:p>
-      <w:r>
-        <w:t>Repeated game</w:t>
-      </w:r>
-    </w:p>
-    <w:p>
-      <w:pPr>
-        <w:rPr>
-          <w:rFonts w:eastAsia="Times New Roman"/>
-          <w:color w:val="222222"/>
-        </w:rPr>
-      </w:pPr>
-      <w:r>
-        <w:t xml:space="preserve">The weekly settlement also </w:t>
-      </w:r>
-      <w:r>
-        <w:t xml:space="preserve">changes the game from static to dynamic. The </w:t>
-      </w:r>
-      <w:r>
-        <w:t>SS O</w:t>
-      </w:r>
-      <w:r>
-        <w:rPr>
-          <w:rFonts w:eastAsia="Times New Roman"/>
-          <w:color w:val="222222"/>
-        </w:rPr>
-        <w:t xml:space="preserve">racle who posts prices to the contract is the only agent that </w:t>
-      </w:r>
-      <w:r>
-        <w:rPr>
-          <w:rFonts w:eastAsia="Times New Roman"/>
-          <w:color w:val="222222"/>
-        </w:rPr>
-        <w:t>can</w:t>
-      </w:r>
-      <w:r>
-        <w:rPr>
-          <w:rFonts w:eastAsia="Times New Roman"/>
-          <w:color w:val="222222"/>
-        </w:rPr>
-        <w:t xml:space="preserve"> cheat</w:t>
-      </w:r>
-      <w:r>
-        <w:rPr>
-          <w:rFonts w:eastAsia="Times New Roman"/>
-          <w:color w:val="222222"/>
-        </w:rPr>
-        <w:t xml:space="preserve"> but would not want to because it is not their best strategy in the context of a </w:t>
-      </w:r>
-      <w:r>
-        <w:rPr>
-          <w:rFonts w:eastAsia="Times New Roman"/>
-          <w:i/>
-          <w:color w:val="222222"/>
-        </w:rPr>
-        <w:t>repeated game</w:t>
-      </w:r>
-      <w:r>
-        <w:rPr>
-          <w:rFonts w:eastAsia="Times New Roman"/>
-          <w:color w:val="222222"/>
-        </w:rPr>
-        <w:t>. Repeated play</w:t>
-      </w:r>
-      <w:r>
-        <w:rPr>
-          <w:rFonts w:eastAsia="Times New Roman"/>
-          <w:color w:val="222222"/>
-        </w:rPr>
-        <w:t xml:space="preserve"> </w:t>
-      </w:r>
-      <w:r>
-        <w:rPr>
-          <w:rFonts w:eastAsia="Times New Roman"/>
-          <w:color w:val="222222"/>
-        </w:rPr>
-        <w:t xml:space="preserve">is essential in moving </w:t>
-      </w:r>
-      <w:r>
-        <w:rPr>
-          <w:rFonts w:eastAsia="Times New Roman"/>
-          <w:color w:val="222222"/>
-        </w:rPr>
-        <w:t xml:space="preserve">the game-theoretic </w:t>
-      </w:r>
-      <w:r>
-        <w:rPr>
-          <w:rFonts w:eastAsia="Times New Roman"/>
-          <w:color w:val="222222"/>
-        </w:rPr>
-        <w:t>equilibrium from bad to good</w:t>
-      </w:r>
-      <w:r>
-        <w:rPr>
-          <w:rFonts w:eastAsia="Times New Roman"/>
-          <w:color w:val="222222"/>
-        </w:rPr>
-        <w:t xml:space="preserve">, as demonstrated by the different equilibrium for the prisoner's dilemma when it moves from a one-period game to a sequence of one-period games (see Robert Axelrod’s </w:t>
-      </w:r>
-      <w:r>
-        <w:rPr>
-          <w:rFonts w:eastAsia="Times New Roman"/>
-          <w:i/>
-          <w:color w:val="222222"/>
-        </w:rPr>
-        <w:t>Evolution of Cooperati</w:t>
-      </w:r>
-      <w:r>
-        <w:rPr>
-          <w:rFonts w:eastAsia="Times New Roman"/>
-          <w:i/>
-          <w:color w:val="222222"/>
-        </w:rPr>
-        <w:t xml:space="preserve">on </w:t>
-      </w:r>
-      <w:r>
-        <w:rPr>
-          <w:rFonts w:eastAsia="Times New Roman"/>
-          <w:color w:val="222222"/>
-        </w:rPr>
-        <w:t xml:space="preserve">(1982). Importantly, Axelrod's famous experiments involved a game with 200 iterations and consistency in several dimensions—comparable actions, equal-sized payoffs—so the distinguishing feature of a benign repeated game is not merely a continuation of play, instead that all potential cheaters are playing a similar game repeatedly. </w:t>
-      </w:r>
-    </w:p>
-    <w:p>
-      <w:pPr>
-        <w:rPr>
-          <w:rFonts w:eastAsia="Times New Roman"/>
-          <w:color w:val="222222"/>
-        </w:rPr>
-      </w:pPr>
-      <w:r>
-        <w:rPr>
-          <w:rFonts w:eastAsia="Times New Roman"/>
-          <w:color w:val="222222"/>
-        </w:rPr>
-        <w:t xml:space="preserve">Many coin tumblers or instant exchanges find making 1% on transactions dominates the feasible alternative of keeping all 100% until users figure out what is going on, though its users would have virtually no recourse. In contrast, </w:t>
-      </w:r>
-      <w:proofErr w:type="spellStart"/>
-      <w:r>
-        <w:rPr>
-          <w:rFonts w:eastAsia="Times New Roman"/>
-          <w:color w:val="222222"/>
-        </w:rPr>
-        <w:t>Bitconnect</w:t>
-      </w:r>
-      <w:proofErr w:type="spellEnd"/>
-      <w:r>
-        <w:rPr>
-          <w:rFonts w:eastAsia="Times New Roman"/>
-          <w:color w:val="222222"/>
-        </w:rPr>
-        <w:t xml:space="preserve"> was an obvious Ponzi scam because if it was honest, its present value was negative.</w:t>
-      </w:r>
-    </w:p>
-    <w:p>
-      <w:pPr>
-        <w:rPr>
-          <w:rFonts w:eastAsia="Times New Roman"/>
-          <w:color w:val="222222"/>
-        </w:rPr>
-      </w:pPr>
-      <w:r>
-        <w:rPr>
-          <w:rFonts w:eastAsia="Times New Roman"/>
-          <w:color w:val="222222"/>
-        </w:rPr>
-        <w:t>Contracts fees are focused on two necessary parties—Liquidity Providers and the SS Oracle.</w:t>
+        <w:footnoteReference w:id="10"/>
+      </w:r>
+      <w:r>
+        <w:rPr>
+          <w:rFonts w:eastAsia="Times New Roman"/>
+          <w:color w:val="222222"/>
+        </w:rPr>
+        <w:t xml:space="preserve"> In contrast, tokens, </w:t>
+      </w:r>
+      <w:proofErr w:type="spellStart"/>
+      <w:r>
+        <w:rPr>
+          <w:rFonts w:eastAsia="Times New Roman"/>
+          <w:color w:val="222222"/>
+        </w:rPr>
+        <w:t>relayers</w:t>
+      </w:r>
+      <w:proofErr w:type="spellEnd"/>
+      <w:r>
+        <w:rPr>
+          <w:rFonts w:eastAsia="Times New Roman"/>
+          <w:color w:val="222222"/>
+        </w:rPr>
+        <w:t xml:space="preserve">, adjudicators, etc. implies less money to the SS Oracle and liquidity providers, so that either the expenses become too high for investors, or too low to motivate SS Oracle honesty and liquidity providers.  </w:t>
+      </w:r>
+    </w:p>
+    <w:p>
+      <w:pPr>
+        <w:rPr>
+          <w:rFonts w:eastAsia="Times New Roman"/>
+          <w:color w:val="222222"/>
+        </w:rPr>
+      </w:pPr>
+      <w:r>
+        <w:rPr>
+          <w:rFonts w:eastAsia="Times New Roman"/>
+          <w:color w:val="222222"/>
+        </w:rPr>
+        <w:t>This contract levers an unusual tactic to discourage cheating: i</w:t>
+      </w:r>
+      <w:r>
+        <w:rPr>
+          <w:rFonts w:eastAsia="Times New Roman"/>
+          <w:color w:val="222222"/>
+        </w:rPr>
+        <w:t>f a player</w:t>
+      </w:r>
+      <w:r>
+        <w:rPr>
+          <w:rFonts w:eastAsia="Times New Roman"/>
+          <w:color w:val="222222"/>
+        </w:rPr>
+        <w:t xml:space="preserve"> sees a fraudulent</w:t>
+      </w:r>
+      <w:r>
+        <w:rPr>
+          <w:rFonts w:eastAsia="Times New Roman"/>
+          <w:color w:val="222222"/>
+        </w:rPr>
+        <w:t xml:space="preserve"> price about to be applied to their subcontract</w:t>
+      </w:r>
+      <w:r>
+        <w:rPr>
+          <w:rFonts w:eastAsia="Times New Roman"/>
+          <w:color w:val="222222"/>
+        </w:rPr>
+        <w:t>, they can burn their payment rather than send it to their counterparty. A burn generates an event log documenting the date and price, allowing outsiders to assess its credibility.</w:t>
       </w:r>
       <w:r>
         <w:rPr>
@@ -3576,89 +3811,7 @@
           <w:rFonts w:eastAsia="Times New Roman"/>
           <w:color w:val="222222"/>
         </w:rPr>
-        <w:footnoteReference w:id="8"/>
-      </w:r>
-      <w:r>
-        <w:rPr>
-          <w:rFonts w:eastAsia="Times New Roman"/>
-          <w:color w:val="222222"/>
-        </w:rPr>
-        <w:t xml:space="preserve"> In contrast, tokens, </w:t>
-      </w:r>
-      <w:proofErr w:type="spellStart"/>
-      <w:r>
-        <w:rPr>
-          <w:rFonts w:eastAsia="Times New Roman"/>
-          <w:color w:val="222222"/>
-        </w:rPr>
-        <w:t>relayers</w:t>
-      </w:r>
-      <w:proofErr w:type="spellEnd"/>
-      <w:r>
-        <w:rPr>
-          <w:rFonts w:eastAsia="Times New Roman"/>
-          <w:color w:val="222222"/>
-        </w:rPr>
-        <w:t xml:space="preserve">, adjudicators, etc. implies less money to the SS Oracle and liquidity providers, so that either the expenses become too high for investors, or too low to motivate SS Oracle honesty and liquidity providers.  </w:t>
-      </w:r>
-    </w:p>
-    <w:p>
-      <w:pPr>
-        <w:rPr>
-          <w:rFonts w:eastAsia="Times New Roman"/>
-          <w:color w:val="222222"/>
-        </w:rPr>
-      </w:pPr>
-      <w:r>
-        <w:rPr>
-          <w:rFonts w:eastAsia="Times New Roman"/>
-          <w:color w:val="222222"/>
-        </w:rPr>
-        <w:t>This contract levers an unusual tactic to discourage cheating: i</w:t>
-      </w:r>
-      <w:r>
-        <w:rPr>
-          <w:rFonts w:eastAsia="Times New Roman"/>
-          <w:color w:val="222222"/>
-        </w:rPr>
-        <w:t>f a player</w:t>
-      </w:r>
-      <w:r>
-        <w:rPr>
-          <w:rFonts w:eastAsia="Times New Roman"/>
-          <w:color w:val="222222"/>
-        </w:rPr>
-        <w:t xml:space="preserve"> sees a fraudulent</w:t>
-      </w:r>
-      <w:r>
-        <w:rPr>
-          <w:rFonts w:eastAsia="Times New Roman"/>
-          <w:color w:val="222222"/>
-        </w:rPr>
-        <w:t xml:space="preserve"> price about to be applied to their subcontract</w:t>
-      </w:r>
-      <w:r>
-        <w:rPr>
-          <w:rFonts w:eastAsia="Times New Roman"/>
-          <w:color w:val="222222"/>
-        </w:rPr>
-        <w:t xml:space="preserve">, they can burn their payment rather than send it to their counterparty. A burn generates an event log documenting the date and price, allowing outsiders </w:t>
-      </w:r>
-      <w:r>
-        <w:rPr>
-          <w:rFonts w:eastAsia="Times New Roman"/>
-          <w:color w:val="222222"/>
-        </w:rPr>
-        <w:lastRenderedPageBreak/>
-        <w:t>to assess its credibility.</w:t>
-      </w:r>
-      <w:r>
-        <w:rPr>
-          <w:rStyle w:val="FootnoteReference"/>
-          <w:rFonts w:eastAsia="Times New Roman"/>
-          <w:color w:val="222222"/>
-        </w:rPr>
-        <w:footnoteReference w:id="9"/>
+        <w:footnoteReference w:id="11"/>
       </w:r>
       <w:r>
         <w:rPr>
@@ -3706,7 +3859,7 @@
           <w:color w:val="222222"/>
           <w:szCs w:val="24"/>
         </w:rPr>
-        <w:footnoteReference w:id="10"/>
+        <w:footnoteReference w:id="12"/>
       </w:r>
       <w:r>
         <w:rPr>
@@ -3875,11 +4028,7 @@
     <w:p/>
     <w:p>
       <w:r>
-        <w:t xml:space="preserve">As they built up vast wealth and power, they were seen as a threat, especially as King Philip IV of France was deeply indebted to the Templars. On the same day across Europe, October 13, 1307, scores of Templars were arrested, including the order’s grand master. Claims were made that during Templar admissions ceremonies recruits were forced to spit on the Cross and deny </w:t>
-      </w:r>
-      <w:r>
-        <w:lastRenderedPageBreak/>
-        <w:t xml:space="preserve">Christ; that they worshipped </w:t>
+        <w:t xml:space="preserve">As they built up vast wealth and power, they were seen as a threat, especially as King Philip IV of France was deeply indebted to the Templars. On the same day across Europe, October 13, 1307, scores of Templars were arrested, including the order’s grand master. Claims were made that during Templar admissions ceremonies recruits were forced to spit on the Cross and deny Christ; that they worshipped </w:t>
       </w:r>
       <w:proofErr w:type="gramStart"/>
       <w:r>
@@ -4049,16 +4198,24 @@
         <w:footnoteRef/>
       </w:r>
       <w:r>
-        <w:t xml:space="preserve"> </w:t>
-      </w:r>
-      <w:r>
-        <w:t xml:space="preserve">William Baumol, John Panzar </w:t>
-      </w:r>
-      <w:r>
-        <w:t>and</w:t>
-      </w:r>
-      <w:r>
-        <w:t xml:space="preserve"> Robert Willig (1982). Contestable Markets and the Theory of Industry Structure.</w:t>
+        <w:t xml:space="preserve"> E.g., prior to commercial civil law there were courts along trade routes throughout Medieval Europe that enforced commercial laws (the </w:t>
+      </w:r>
+      <w:r>
+        <w:rPr>
+          <w:i/>
+        </w:rPr>
+        <w:t xml:space="preserve">Lex </w:t>
+      </w:r>
+      <w:proofErr w:type="spellStart"/>
+      <w:r>
+        <w:rPr>
+          <w:i/>
+        </w:rPr>
+        <w:t>mercatoria</w:t>
+      </w:r>
+      <w:proofErr w:type="spellEnd"/>
+      <w:r>
+        <w:t>), and its judgments were accepted not out of any legal authority granted by a state's monopoly on violence, but rather refusal would ruin one's business reputation and thus future revenue.</w:t>
       </w:r>
     </w:p>
   </w:footnote>
@@ -4074,7 +4231,7 @@
         <w:footnoteRef/>
       </w:r>
       <w:r>
-        <w:t xml:space="preserve"> For example, that Republicans would win control of the Senate on Nov 7, 2016. The vote was confirmed that day, but the Republicans would not actually control the Senate until the following month. An argument can be made for both interpretations, which leads to broken markets.</w:t>
+        <w:t xml:space="preserve"> This can be seen looking at consumer and producer surplus, or the first and second welfare theorems. </w:t>
       </w:r>
     </w:p>
   </w:footnote>
@@ -4090,7 +4247,16 @@
         <w:footnoteRef/>
       </w:r>
       <w:r>
-        <w:t xml:space="preserve"> This number is arbitrary, and experience will reveal the best parameter. This protects LPs as diversification lowers risk  in the standard way--This factor can be adjusted, as experience will generate useful information on the best diversification factor.</w:t>
+        <w:t xml:space="preserve"> </w:t>
+      </w:r>
+      <w:r>
+        <w:t xml:space="preserve">William Baumol, John Panzar </w:t>
+      </w:r>
+      <w:r>
+        <w:t>and</w:t>
+      </w:r>
+      <w:r>
+        <w:t xml:space="preserve"> Robert Willig (1982). Contestable Markets and the Theory of Industry Structure.</w:t>
       </w:r>
     </w:p>
   </w:footnote>
@@ -4106,7 +4272,7 @@
         <w:footnoteRef/>
       </w:r>
       <w:r>
-        <w:t xml:space="preserve"> See http://www.collegefootballwinning.com/blog/efficient-markets-in-sports-betting/</w:t>
+        <w:t xml:space="preserve"> For example, that Republicans would win control of the Senate on Nov 7, 2016. The vote was confirmed that day, but the Republicans would not actually control the Senate until the following month. An argument can be made for both interpretations, which leads to broken markets.</w:t>
       </w:r>
     </w:p>
   </w:footnote>
@@ -4122,7 +4288,7 @@
         <w:footnoteRef/>
       </w:r>
       <w:r>
-        <w:t xml:space="preserve"> this means pay 110 for a chance to win 100. In decimal odds this would be 1.909 for both teams, meaning each dollar bet generates 1.909 dollars for a win.</w:t>
+        <w:t xml:space="preserve"> This number is arbitrary, and experience will reveal the best parameter. This protects LPs as diversification lowers risk  in the standard way--This factor can be adjusted, as experience will generate useful information on the best diversification factor.</w:t>
       </w:r>
     </w:p>
   </w:footnote>
@@ -4138,7 +4304,7 @@
         <w:footnoteRef/>
       </w:r>
       <w:r>
-        <w:t xml:space="preserve"> In a worst-case scenario, oracle token holders can pause up to two events while updated odds are being processed.</w:t>
+        <w:t xml:space="preserve"> See http://www.collegefootballwinning.com/blog/efficient-markets-in-sports-betting/</w:t>
       </w:r>
     </w:p>
   </w:footnote>
@@ -4154,13 +4320,7 @@
         <w:footnoteRef/>
       </w:r>
       <w:r>
-        <w:t xml:space="preserve"> See Budish, 2018, "</w:t>
-      </w:r>
-      <w:r>
-        <w:t>The Economic Limits of Bitcoin and the Blockchain</w:t>
-      </w:r>
-      <w:r>
-        <w:t>." Note that the leading blockchains have such higher hash power that attackers can rent hash power to generate 51% attacks without affecting the present value of their mining equipment, and thus leading to attacks on verge, zencash, and others.</w:t>
+        <w:t xml:space="preserve"> this means pay 110 for a chance to win 100. In decimal odds this would be 1.909 for both teams, meaning each dollar bet generates 1.909 dollars for a win.</w:t>
       </w:r>
     </w:p>
   </w:footnote>
@@ -4176,7 +4336,7 @@
         <w:footnoteRef/>
       </w:r>
       <w:r>
-        <w:t xml:space="preserve"> Two exceptions: burn fees are sent to an unaffiliated third party—the Ethereum Foundation's tip jar address—and will be rare, as if not the contract would not generate trust and thus users, and without users, the contract will have no burn actions. Closing fees go to the counterparty, which while generally from Taker to LP, can go the other way.  </w:t>
+        <w:t xml:space="preserve"> In a worst-case scenario, oracle token holders can pause up to two events while updated odds are being processed.</w:t>
       </w:r>
     </w:p>
   </w:footnote>
@@ -4192,11 +4352,49 @@
         <w:footnoteRef/>
       </w:r>
       <w:r>
-        <w:t xml:space="preserve"> Technically, it generates a block number, but this then corresponds to a date-time. </w:t>
+        <w:t xml:space="preserve"> See Budish, 2018, "</w:t>
+      </w:r>
+      <w:r>
+        <w:t>The Economic Limits of Bitcoin and the Blockchain</w:t>
+      </w:r>
+      <w:r>
+        <w:t>." Note that the leading blockchains have such higher hash power that attackers can rent hash power to generate 51% attacks without affecting the present value of their mining equipment, and thus leading to attacks on verge, zencash, and others.</w:t>
       </w:r>
     </w:p>
   </w:footnote>
   <w:footnote w:id="10">
+    <w:p>
+      <w:pPr>
+        <w:pStyle w:val="FootnoteText"/>
+      </w:pPr>
+      <w:r>
+        <w:rPr>
+          <w:rStyle w:val="FootnoteReference"/>
+        </w:rPr>
+        <w:footnoteRef/>
+      </w:r>
+      <w:r>
+        <w:t xml:space="preserve"> Two exceptions: burn fees are sent to an unaffiliated third party—the Ethereum Foundation's tip jar address—and will be rare, as if not the contract would not generate trust and thus users, and without users, the contract will have no burn actions. Closing fees go to the counterparty, which while generally from Taker to LP, can go the other way.  </w:t>
+      </w:r>
+    </w:p>
+  </w:footnote>
+  <w:footnote w:id="11">
+    <w:p>
+      <w:pPr>
+        <w:pStyle w:val="FootnoteText"/>
+      </w:pPr>
+      <w:r>
+        <w:rPr>
+          <w:rStyle w:val="FootnoteReference"/>
+        </w:rPr>
+        <w:footnoteRef/>
+      </w:r>
+      <w:r>
+        <w:t xml:space="preserve"> Technically, it generates a block number, but this then corresponds to a date-time. </w:t>
+      </w:r>
+    </w:p>
+  </w:footnote>
+  <w:footnote w:id="12">
     <w:p>
       <w:pPr>
         <w:pStyle w:val="FootnoteText"/>

</xml_diff>